<commit_message>
Updated PodcastUtilities.Common reference to 3.1.0.0
Support download throttling
Added analytics event for the number of items in a playlist
</commit_message>
<xml_diff>
--- a/Android/Reference/PodcastUtilities/Podcast Utilities User Guide.docx
+++ b/Android/Reference/PodcastUtilities/Podcast Utilities User Guide.docx
@@ -266,7 +266,7 @@
                     <w:b/>
                     <w:bCs/>
                   </w:rPr>
-                  <w:t>September 2021</w:t>
+                  <w:t>November 2022</w:t>
                 </w:r>
               </w:p>
               <w:p>
@@ -290,7 +290,14 @@
                     <w:b/>
                     <w:bCs/>
                   </w:rPr>
-                  <w:t>3.0.0</w:t>
+                  <w:t>3.1</w:t>
+                </w:r>
+                <w:r>
+                  <w:rPr>
+                    <w:b/>
+                    <w:bCs/>
+                  </w:rPr>
+                  <w:t>.0</w:t>
                 </w:r>
               </w:p>
             </w:tc>
@@ -338,16 +345,14 @@
         </w:tbl>
         <w:p/>
         <w:p>
-          <w:bookmarkStart w:id="0" w:name="_GoBack"/>
           <w:r>
             <w:br w:type="page"/>
           </w:r>
         </w:p>
       </w:sdtContent>
     </w:sdt>
-    <w:bookmarkEnd w:id="0" w:displacedByCustomXml="next"/>
-    <w:bookmarkStart w:id="1" w:name="_Toc83389346" w:displacedByCustomXml="next"/>
-    <w:bookmarkStart w:id="2" w:name="_Toc290719976" w:displacedByCustomXml="next"/>
+    <w:bookmarkStart w:id="0" w:name="_Toc83389346" w:displacedByCustomXml="next"/>
+    <w:bookmarkStart w:id="1" w:name="_Toc290719976" w:displacedByCustomXml="next"/>
     <w:sdt>
       <w:sdtPr>
         <w:rPr>
@@ -372,7 +377,7 @@
           <w:r>
             <w:t>Contents</w:t>
           </w:r>
-          <w:bookmarkEnd w:id="1"/>
+          <w:bookmarkEnd w:id="0"/>
         </w:p>
         <w:p>
           <w:pPr>
@@ -6007,7 +6012,21 @@
                 <w:rStyle w:val="Hyperlink"/>
                 <w:noProof/>
               </w:rPr>
-              <w:t>deleteDownloadsDaysOld</w:t>
+              <w:t>deleteDow</w:t>
+            </w:r>
+            <w:r>
+              <w:rPr>
+                <w:rStyle w:val="Hyperlink"/>
+                <w:noProof/>
+              </w:rPr>
+              <w:t>n</w:t>
+            </w:r>
+            <w:r>
+              <w:rPr>
+                <w:rStyle w:val="Hyperlink"/>
+                <w:noProof/>
+              </w:rPr>
+              <w:t>loadsDaysOld</w:t>
             </w:r>
             <w:r>
               <w:rPr>
@@ -7980,42 +7999,42 @@
           <w:numId w:val="6"/>
         </w:numPr>
       </w:pPr>
-      <w:bookmarkStart w:id="3" w:name="_Toc83389347"/>
+      <w:bookmarkStart w:id="2" w:name="_Toc83389347"/>
       <w:r>
         <w:lastRenderedPageBreak/>
         <w:t>What is Podcast Utilities?</w:t>
       </w:r>
+      <w:bookmarkEnd w:id="1"/>
       <w:bookmarkEnd w:id="2"/>
+    </w:p>
+    <w:p>
+      <w:proofErr w:type="spellStart"/>
+      <w:r>
+        <w:t>Podcast</w:t>
+      </w:r>
+      <w:r>
+        <w:t>U</w:t>
+      </w:r>
+      <w:r>
+        <w:t>tilities</w:t>
+      </w:r>
+      <w:proofErr w:type="spellEnd"/>
+      <w:r>
+        <w:t xml:space="preserve"> are a set of utilities designed to help manage digital media on removable drives.</w:t>
+      </w:r>
+    </w:p>
+    <w:p>
+      <w:pPr>
+        <w:pStyle w:val="Heading2"/>
+      </w:pPr>
+      <w:bookmarkStart w:id="3" w:name="_Toc83389348"/>
+      <w:r>
+        <w:t>B</w:t>
+      </w:r>
+      <w:r>
+        <w:t>enefits</w:t>
+      </w:r>
       <w:bookmarkEnd w:id="3"/>
-    </w:p>
-    <w:p>
-      <w:proofErr w:type="spellStart"/>
-      <w:r>
-        <w:t>Podcast</w:t>
-      </w:r>
-      <w:r>
-        <w:t>U</w:t>
-      </w:r>
-      <w:r>
-        <w:t>tilities</w:t>
-      </w:r>
-      <w:proofErr w:type="spellEnd"/>
-      <w:r>
-        <w:t xml:space="preserve"> are a set of utilities designed to help manage digital media on removable drives.</w:t>
-      </w:r>
-    </w:p>
-    <w:p>
-      <w:pPr>
-        <w:pStyle w:val="Heading2"/>
-      </w:pPr>
-      <w:bookmarkStart w:id="4" w:name="_Toc83389348"/>
-      <w:r>
-        <w:t>B</w:t>
-      </w:r>
-      <w:r>
-        <w:t>enefits</w:t>
-      </w:r>
-      <w:bookmarkEnd w:id="4"/>
     </w:p>
     <w:p>
       <w:r>
@@ -8103,15 +8122,7 @@
       </w:r>
       <w:proofErr w:type="gramEnd"/>
       <w:r>
-        <w:t xml:space="preserve"> application does not use large amounts of memory in a system tray icon all the time </w:t>
-      </w:r>
-      <w:proofErr w:type="spellStart"/>
-      <w:r>
-        <w:t>its</w:t>
-      </w:r>
-      <w:proofErr w:type="spellEnd"/>
-      <w:r>
-        <w:t xml:space="preserve"> not being used, it only uses system resources when its being run.</w:t>
+        <w:t xml:space="preserve"> application does not use large amounts of memory in a system tray icon all the time its not being used, it only uses system resources when its being run.</w:t>
       </w:r>
     </w:p>
     <w:p>
@@ -8217,61 +8228,61 @@
       <w:pPr>
         <w:pStyle w:val="Heading1"/>
       </w:pPr>
-      <w:bookmarkStart w:id="5" w:name="_Toc290719977"/>
-      <w:bookmarkStart w:id="6" w:name="_Toc83389349"/>
+      <w:bookmarkStart w:id="4" w:name="_Toc290719977"/>
+      <w:bookmarkStart w:id="5" w:name="_Toc83389349"/>
       <w:r>
         <w:t>Installing Podcast Utilities</w:t>
       </w:r>
+      <w:bookmarkEnd w:id="4"/>
+      <w:r>
+        <w:t xml:space="preserve"> from the distribution ZIP</w:t>
+      </w:r>
       <w:bookmarkEnd w:id="5"/>
-      <w:r>
-        <w:t xml:space="preserve"> from the distribution ZIP</w:t>
+    </w:p>
+    <w:p>
+      <w:r>
+        <w:t xml:space="preserve">Podcast Utilities does not require any special installation, just copy the files from the </w:t>
+      </w:r>
+      <w:proofErr w:type="spellStart"/>
+      <w:r>
+        <w:t>dirstibution</w:t>
+      </w:r>
+      <w:proofErr w:type="spellEnd"/>
+      <w:r>
+        <w:t xml:space="preserve"> ZIP into any folder and run any of the utilities. The utilities can be run from local hard disks, network shares or removable media such as flash drives.</w:t>
+      </w:r>
+    </w:p>
+    <w:p>
+      <w:pPr>
+        <w:pStyle w:val="Heading2"/>
+      </w:pPr>
+      <w:bookmarkStart w:id="6" w:name="_Toc290719978"/>
+      <w:bookmarkStart w:id="7" w:name="_Toc83389350"/>
+      <w:r>
+        <w:t>Prerequisites</w:t>
       </w:r>
       <w:bookmarkEnd w:id="6"/>
-    </w:p>
-    <w:p>
-      <w:r>
-        <w:t xml:space="preserve">Podcast Utilities does not require any special installation, just copy the files from the </w:t>
-      </w:r>
-      <w:proofErr w:type="spellStart"/>
-      <w:r>
-        <w:t>dirstibution</w:t>
-      </w:r>
-      <w:proofErr w:type="spellEnd"/>
-      <w:r>
-        <w:t xml:space="preserve"> ZIP into any folder and run any of the utilities. The utilities can be run from local hard disks, network shares or removable media such as flash drives.</w:t>
-      </w:r>
-    </w:p>
-    <w:p>
-      <w:pPr>
-        <w:pStyle w:val="Heading2"/>
-      </w:pPr>
-      <w:bookmarkStart w:id="7" w:name="_Toc290719978"/>
-      <w:bookmarkStart w:id="8" w:name="_Toc83389350"/>
-      <w:r>
-        <w:t>Prerequisites</w:t>
-      </w:r>
       <w:bookmarkEnd w:id="7"/>
+    </w:p>
+    <w:p>
+      <w:r>
+        <w:t xml:space="preserve">The following are required to install </w:t>
+      </w:r>
+      <w:proofErr w:type="spellStart"/>
+      <w:r>
+        <w:t>PodcastUtilities</w:t>
+      </w:r>
+      <w:proofErr w:type="spellEnd"/>
+    </w:p>
+    <w:p>
+      <w:pPr>
+        <w:pStyle w:val="Heading3"/>
+      </w:pPr>
+      <w:bookmarkStart w:id="8" w:name="_Toc83389351"/>
+      <w:r>
+        <w:t>Using .NET Framework on Windows</w:t>
+      </w:r>
       <w:bookmarkEnd w:id="8"/>
-    </w:p>
-    <w:p>
-      <w:r>
-        <w:t xml:space="preserve">The following are required to install </w:t>
-      </w:r>
-      <w:proofErr w:type="spellStart"/>
-      <w:r>
-        <w:t>PodcastUtilities</w:t>
-      </w:r>
-      <w:proofErr w:type="spellEnd"/>
-    </w:p>
-    <w:p>
-      <w:pPr>
-        <w:pStyle w:val="Heading3"/>
-      </w:pPr>
-      <w:bookmarkStart w:id="9" w:name="_Toc83389351"/>
-      <w:r>
-        <w:t>Using .NET Framework on Windows</w:t>
-      </w:r>
-      <w:bookmarkEnd w:id="9"/>
     </w:p>
     <w:p>
       <w:pPr>
@@ -8316,11 +8327,11 @@
       <w:pPr>
         <w:pStyle w:val="Heading3"/>
       </w:pPr>
-      <w:bookmarkStart w:id="10" w:name="_Toc83389352"/>
+      <w:bookmarkStart w:id="9" w:name="_Toc83389352"/>
       <w:r>
         <w:t>Using the cross platform .NET Core</w:t>
       </w:r>
-      <w:bookmarkEnd w:id="10"/>
+      <w:bookmarkEnd w:id="9"/>
       <w:r>
         <w:t xml:space="preserve"> </w:t>
       </w:r>
@@ -8373,11 +8384,11 @@
       <w:pPr>
         <w:pStyle w:val="Heading3"/>
       </w:pPr>
-      <w:bookmarkStart w:id="11" w:name="_Toc83389353"/>
+      <w:bookmarkStart w:id="10" w:name="_Toc83389353"/>
       <w:r>
         <w:t>Using Mono</w:t>
       </w:r>
-      <w:bookmarkEnd w:id="11"/>
+      <w:bookmarkEnd w:id="10"/>
     </w:p>
     <w:p>
       <w:pPr>
@@ -8407,11 +8418,11 @@
       <w:pPr>
         <w:pStyle w:val="Heading3"/>
       </w:pPr>
-      <w:bookmarkStart w:id="12" w:name="_Toc83389354"/>
+      <w:bookmarkStart w:id="11" w:name="_Toc83389354"/>
       <w:r>
         <w:t>TLS 1.0</w:t>
       </w:r>
-      <w:bookmarkEnd w:id="12"/>
+      <w:bookmarkEnd w:id="11"/>
     </w:p>
     <w:p>
       <w:r>
@@ -8502,80 +8513,80 @@
       <w:pPr>
         <w:pStyle w:val="Heading3"/>
       </w:pPr>
-      <w:bookmarkStart w:id="13" w:name="_Toc83389355"/>
+      <w:bookmarkStart w:id="12" w:name="_Toc83389355"/>
       <w:r>
         <w:t>MTP</w:t>
       </w:r>
+      <w:bookmarkEnd w:id="12"/>
+    </w:p>
+    <w:p>
+      <w:r>
+        <w:t>MTP is currently not supported by the .NET Core version of the code.</w:t>
+      </w:r>
+    </w:p>
+    <w:p>
+      <w:r>
+        <w:t>Downloading and purging podcasts will work on all platforms. If you want to sync podcasts to an MTP device, such as a mobile phone, then you will need to use the .NET framework version of the utilities. Syncing to network drives will work just fine in the .</w:t>
+      </w:r>
+      <w:proofErr w:type="spellStart"/>
+      <w:r>
+        <w:t>NETCore</w:t>
+      </w:r>
+      <w:proofErr w:type="spellEnd"/>
+      <w:r>
+        <w:t xml:space="preserve"> version, its only MTP pathnames that will not work.</w:t>
+      </w:r>
+    </w:p>
+    <w:p>
+      <w:pPr>
+        <w:pStyle w:val="Heading2"/>
+      </w:pPr>
+      <w:bookmarkStart w:id="13" w:name="_Toc290719979"/>
+      <w:bookmarkStart w:id="14" w:name="_Toc83389356"/>
+      <w:r>
+        <w:t>Copying the distribution</w:t>
+      </w:r>
       <w:bookmarkEnd w:id="13"/>
-    </w:p>
-    <w:p>
-      <w:r>
-        <w:t>MTP is currently not supported by the .NET Core version of the code.</w:t>
-      </w:r>
-    </w:p>
-    <w:p>
-      <w:r>
-        <w:t>Downloading and purging podcasts will work on all platforms. If you want to sync podcasts to an MTP device, such as a mobile phone, then you will need to use the .NET framework version of the utilities. Syncing to network drives will work just fine in the .</w:t>
-      </w:r>
-      <w:proofErr w:type="spellStart"/>
-      <w:r>
-        <w:t>NETCore</w:t>
-      </w:r>
-      <w:proofErr w:type="spellEnd"/>
-      <w:r>
-        <w:t xml:space="preserve"> version, its only MTP pathnames that will not work.</w:t>
+      <w:bookmarkEnd w:id="14"/>
+    </w:p>
+    <w:p>
+      <w:r>
+        <w:t>Unzip all the files from the distribution ZIP into any folder</w:t>
+      </w:r>
+      <w:r>
+        <w:t>.</w:t>
+      </w:r>
+    </w:p>
+    <w:p>
+      <w:r>
+        <w:t>You will need to create your own control XML file for your specific media files, an example file is provided in the distribution ZIP along with this document.</w:t>
       </w:r>
     </w:p>
     <w:p>
       <w:pPr>
         <w:pStyle w:val="Heading2"/>
       </w:pPr>
-      <w:bookmarkStart w:id="14" w:name="_Toc290719979"/>
-      <w:bookmarkStart w:id="15" w:name="_Toc83389356"/>
-      <w:r>
-        <w:t>Copying the distribution</w:t>
-      </w:r>
-      <w:bookmarkEnd w:id="14"/>
-      <w:bookmarkEnd w:id="15"/>
-    </w:p>
-    <w:p>
-      <w:r>
-        <w:t>Unzip all the files from the distribution ZIP into any folder</w:t>
-      </w:r>
-      <w:r>
-        <w:t>.</w:t>
-      </w:r>
-    </w:p>
-    <w:p>
-      <w:r>
-        <w:t>You will need to create your own control XML file for your specific media files, an example file is provided in the distribution ZIP along with this document.</w:t>
-      </w:r>
-    </w:p>
-    <w:p>
-      <w:pPr>
-        <w:pStyle w:val="Heading2"/>
-      </w:pPr>
-      <w:bookmarkStart w:id="16" w:name="_Toc83389357"/>
+      <w:bookmarkStart w:id="15" w:name="_Toc83389357"/>
       <w:r>
         <w:lastRenderedPageBreak/>
         <w:t>Distribution contents</w:t>
       </w:r>
+      <w:bookmarkEnd w:id="15"/>
+    </w:p>
+    <w:p>
+      <w:r>
+        <w:t>The distribution contains prebuild binaries for two different platforms.</w:t>
+      </w:r>
+    </w:p>
+    <w:p>
+      <w:pPr>
+        <w:pStyle w:val="Heading3"/>
+      </w:pPr>
+      <w:bookmarkStart w:id="16" w:name="_Toc83389358"/>
+      <w:r>
+        <w:t>.NET Framework</w:t>
+      </w:r>
       <w:bookmarkEnd w:id="16"/>
-    </w:p>
-    <w:p>
-      <w:r>
-        <w:t>The distribution contains prebuild binaries for two different platforms.</w:t>
-      </w:r>
-    </w:p>
-    <w:p>
-      <w:pPr>
-        <w:pStyle w:val="Heading3"/>
-      </w:pPr>
-      <w:bookmarkStart w:id="17" w:name="_Toc83389358"/>
-      <w:r>
-        <w:t>.NET Framework</w:t>
-      </w:r>
-      <w:bookmarkEnd w:id="17"/>
       <w:r>
         <w:t xml:space="preserve"> </w:t>
       </w:r>
@@ -8617,11 +8628,11 @@
       <w:pPr>
         <w:pStyle w:val="Heading3"/>
       </w:pPr>
-      <w:bookmarkStart w:id="18" w:name="_Toc83389359"/>
+      <w:bookmarkStart w:id="17" w:name="_Toc83389359"/>
       <w:r>
         <w:t>.NET Core</w:t>
       </w:r>
-      <w:bookmarkEnd w:id="18"/>
+      <w:bookmarkEnd w:id="17"/>
     </w:p>
     <w:p>
       <w:r>
@@ -8957,13 +8968,7 @@
         <w:t>PodcastUtilities.Common.dll is designed to be used “headless”, it makes no calls to win forms, web forms or console output.</w:t>
       </w:r>
       <w:r>
-        <w:t xml:space="preserve"> In the .NET Core distribution </w:t>
-      </w:r>
-      <w:r>
-        <w:t>PodcastUtilities.Common.dll</w:t>
-      </w:r>
-      <w:r>
-        <w:t xml:space="preserve"> is a .NET Standard 2.0 DLL, in the .NET Framework distribution it is built to use .NET 3.5</w:t>
+        <w:t xml:space="preserve"> In the .NET Core distribution PodcastUtilities.Common.dll is a .NET Standard 2.0 DLL, in the .NET Framework distribution it is built to use .NET 3.5</w:t>
       </w:r>
     </w:p>
     <w:p>
@@ -9036,7 +9041,7 @@
       <w:pPr>
         <w:pStyle w:val="Heading1"/>
       </w:pPr>
-      <w:bookmarkStart w:id="19" w:name="_Toc83389360"/>
+      <w:bookmarkStart w:id="18" w:name="_Toc83389360"/>
       <w:r>
         <w:t xml:space="preserve">Installing Podcast Utilities from </w:t>
       </w:r>
@@ -9044,62 +9049,62 @@
       <w:r>
         <w:t>Chocolatey</w:t>
       </w:r>
+      <w:bookmarkEnd w:id="18"/>
+      <w:proofErr w:type="spellEnd"/>
+    </w:p>
+    <w:p>
+      <w:r>
+        <w:t xml:space="preserve">You can also install </w:t>
+      </w:r>
+      <w:proofErr w:type="spellStart"/>
+      <w:r>
+        <w:t>PodcastUtilities</w:t>
+      </w:r>
+      <w:proofErr w:type="spellEnd"/>
+      <w:r>
+        <w:t xml:space="preserve"> from </w:t>
+      </w:r>
+      <w:proofErr w:type="spellStart"/>
+      <w:r>
+        <w:t>Chocolatey</w:t>
+      </w:r>
+      <w:proofErr w:type="spellEnd"/>
+    </w:p>
+    <w:p>
+      <w:pPr>
+        <w:pStyle w:val="Heading2"/>
+      </w:pPr>
+      <w:bookmarkStart w:id="19" w:name="_Toc83389361"/>
+      <w:r>
+        <w:t>Prerequisites</w:t>
+      </w:r>
       <w:bookmarkEnd w:id="19"/>
-      <w:proofErr w:type="spellEnd"/>
-    </w:p>
-    <w:p>
-      <w:r>
-        <w:t xml:space="preserve">You can also install </w:t>
-      </w:r>
-      <w:proofErr w:type="spellStart"/>
-      <w:r>
-        <w:t>PodcastUtilities</w:t>
-      </w:r>
-      <w:proofErr w:type="spellEnd"/>
-      <w:r>
-        <w:t xml:space="preserve"> from </w:t>
-      </w:r>
+    </w:p>
+    <w:p>
+      <w:pPr>
+        <w:pStyle w:val="Heading3"/>
+      </w:pPr>
+      <w:bookmarkStart w:id="20" w:name="_Toc83389362"/>
+      <w:r>
+        <w:t>NET Framework/.NET Core</w:t>
+      </w:r>
+      <w:bookmarkEnd w:id="20"/>
+    </w:p>
+    <w:p>
+      <w:r>
+        <w:t>This is the same prerequisite as for installing from the distribution ZIP above\</w:t>
+      </w:r>
+    </w:p>
+    <w:p>
+      <w:pPr>
+        <w:pStyle w:val="Heading3"/>
+      </w:pPr>
+      <w:bookmarkStart w:id="21" w:name="_Toc83389363"/>
       <w:proofErr w:type="spellStart"/>
       <w:r>
         <w:t>Chocolatey</w:t>
       </w:r>
-      <w:proofErr w:type="spellEnd"/>
-    </w:p>
-    <w:p>
-      <w:pPr>
-        <w:pStyle w:val="Heading2"/>
-      </w:pPr>
-      <w:bookmarkStart w:id="20" w:name="_Toc83389361"/>
-      <w:r>
-        <w:t>Prerequisites</w:t>
-      </w:r>
-      <w:bookmarkEnd w:id="20"/>
-    </w:p>
-    <w:p>
-      <w:pPr>
-        <w:pStyle w:val="Heading3"/>
-      </w:pPr>
-      <w:bookmarkStart w:id="21" w:name="_Toc83389362"/>
-      <w:r>
-        <w:t>NET Framework/.NET Core</w:t>
-      </w:r>
       <w:bookmarkEnd w:id="21"/>
-    </w:p>
-    <w:p>
-      <w:r>
-        <w:t>This is the same prerequisite as for installing from the distribution ZIP above\</w:t>
-      </w:r>
-    </w:p>
-    <w:p>
-      <w:pPr>
-        <w:pStyle w:val="Heading3"/>
-      </w:pPr>
-      <w:bookmarkStart w:id="22" w:name="_Toc83389363"/>
-      <w:proofErr w:type="spellStart"/>
-      <w:r>
-        <w:t>Chocolatey</w:t>
-      </w:r>
-      <w:bookmarkEnd w:id="22"/>
       <w:proofErr w:type="spellEnd"/>
     </w:p>
     <w:p>
@@ -9133,118 +9138,118 @@
       <w:pPr>
         <w:pStyle w:val="Heading2"/>
       </w:pPr>
-      <w:bookmarkStart w:id="23" w:name="_Toc83389364"/>
+      <w:bookmarkStart w:id="22" w:name="_Toc83389364"/>
       <w:r>
         <w:t>Installing</w:t>
       </w:r>
+      <w:bookmarkEnd w:id="22"/>
+    </w:p>
+    <w:p>
+      <w:r>
+        <w:t>I</w:t>
+      </w:r>
+      <w:r>
+        <w:t>nstall podcast utilities for .NET F</w:t>
+      </w:r>
+      <w:r>
+        <w:t>ramework or .NET Core like this</w:t>
+      </w:r>
+    </w:p>
+    <w:p>
+      <w:proofErr w:type="spellStart"/>
+      <w:proofErr w:type="gramStart"/>
+      <w:r>
+        <w:t>choco</w:t>
+      </w:r>
+      <w:proofErr w:type="spellEnd"/>
+      <w:proofErr w:type="gramEnd"/>
+      <w:r>
+        <w:t xml:space="preserve"> install "</w:t>
+      </w:r>
+      <w:proofErr w:type="spellStart"/>
+      <w:r>
+        <w:t>podcastutilities</w:t>
+      </w:r>
+      <w:proofErr w:type="spellEnd"/>
+      <w:r>
+        <w:t>"</w:t>
+      </w:r>
+    </w:p>
+    <w:p>
+      <w:proofErr w:type="gramStart"/>
+      <w:r>
+        <w:t>or</w:t>
+      </w:r>
+      <w:proofErr w:type="gramEnd"/>
+    </w:p>
+    <w:p>
+      <w:proofErr w:type="spellStart"/>
+      <w:proofErr w:type="gramStart"/>
+      <w:r>
+        <w:t>choco</w:t>
+      </w:r>
+      <w:proofErr w:type="spellEnd"/>
+      <w:proofErr w:type="gramEnd"/>
+      <w:r>
+        <w:t xml:space="preserve"> install "</w:t>
+      </w:r>
+      <w:proofErr w:type="spellStart"/>
+      <w:r>
+        <w:t>podcastutilities</w:t>
+      </w:r>
+      <w:proofErr w:type="spellEnd"/>
+      <w:r>
+        <w:t>-core"</w:t>
+      </w:r>
+    </w:p>
+    <w:p>
+      <w:r>
+        <w:t>The files are installed here</w:t>
+      </w:r>
+    </w:p>
+    <w:p>
+      <w:r>
+        <w:t>%PROGRAMDATA%\</w:t>
+      </w:r>
+      <w:proofErr w:type="spellStart"/>
+      <w:r>
+        <w:t>chocolatey</w:t>
+      </w:r>
+      <w:proofErr w:type="spellEnd"/>
+      <w:r>
+        <w:t>\lib\</w:t>
+      </w:r>
+      <w:proofErr w:type="spellStart"/>
+      <w:r>
+        <w:t>podcastutilities</w:t>
+      </w:r>
+      <w:proofErr w:type="spellEnd"/>
+      <w:r>
+        <w:t>-core</w:t>
+      </w:r>
+    </w:p>
+    <w:p>
+      <w:r>
+        <w:t xml:space="preserve">The </w:t>
+      </w:r>
+      <w:proofErr w:type="spellStart"/>
+      <w:r>
+        <w:t>chocolatey</w:t>
+      </w:r>
+      <w:proofErr w:type="spellEnd"/>
+      <w:r>
+        <w:t xml:space="preserve"> installer also creates a link to the user documentation, this file, on the desktop and start menu. Also the commands are added to the path.</w:t>
+      </w:r>
+    </w:p>
+    <w:p>
+      <w:pPr>
+        <w:pStyle w:val="Heading3"/>
+      </w:pPr>
+      <w:bookmarkStart w:id="23" w:name="_Toc83389365"/>
+      <w:r>
+        <w:t>.NET Framework</w:t>
+      </w:r>
       <w:bookmarkEnd w:id="23"/>
-    </w:p>
-    <w:p>
-      <w:r>
-        <w:t>I</w:t>
-      </w:r>
-      <w:r>
-        <w:t>nstall podcast utilities for .NET F</w:t>
-      </w:r>
-      <w:r>
-        <w:t>ramework or .NET Core like this</w:t>
-      </w:r>
-    </w:p>
-    <w:p>
-      <w:proofErr w:type="spellStart"/>
-      <w:proofErr w:type="gramStart"/>
-      <w:r>
-        <w:t>choco</w:t>
-      </w:r>
-      <w:proofErr w:type="spellEnd"/>
-      <w:proofErr w:type="gramEnd"/>
-      <w:r>
-        <w:t xml:space="preserve"> install "</w:t>
-      </w:r>
-      <w:proofErr w:type="spellStart"/>
-      <w:r>
-        <w:t>podcastutilities</w:t>
-      </w:r>
-      <w:proofErr w:type="spellEnd"/>
-      <w:r>
-        <w:t>"</w:t>
-      </w:r>
-    </w:p>
-    <w:p>
-      <w:proofErr w:type="gramStart"/>
-      <w:r>
-        <w:t>or</w:t>
-      </w:r>
-      <w:proofErr w:type="gramEnd"/>
-    </w:p>
-    <w:p>
-      <w:proofErr w:type="spellStart"/>
-      <w:proofErr w:type="gramStart"/>
-      <w:r>
-        <w:t>choco</w:t>
-      </w:r>
-      <w:proofErr w:type="spellEnd"/>
-      <w:proofErr w:type="gramEnd"/>
-      <w:r>
-        <w:t xml:space="preserve"> install "</w:t>
-      </w:r>
-      <w:proofErr w:type="spellStart"/>
-      <w:r>
-        <w:t>podcastutilities</w:t>
-      </w:r>
-      <w:proofErr w:type="spellEnd"/>
-      <w:r>
-        <w:t>-core"</w:t>
-      </w:r>
-    </w:p>
-    <w:p>
-      <w:r>
-        <w:t>The files are installed here</w:t>
-      </w:r>
-    </w:p>
-    <w:p>
-      <w:r>
-        <w:t>%PROGRAMDATA%\</w:t>
-      </w:r>
-      <w:proofErr w:type="spellStart"/>
-      <w:r>
-        <w:t>chocolatey</w:t>
-      </w:r>
-      <w:proofErr w:type="spellEnd"/>
-      <w:r>
-        <w:t>\lib\</w:t>
-      </w:r>
-      <w:proofErr w:type="spellStart"/>
-      <w:r>
-        <w:t>podcastutilities</w:t>
-      </w:r>
-      <w:proofErr w:type="spellEnd"/>
-      <w:r>
-        <w:t>-core</w:t>
-      </w:r>
-    </w:p>
-    <w:p>
-      <w:r>
-        <w:t xml:space="preserve">The </w:t>
-      </w:r>
-      <w:proofErr w:type="spellStart"/>
-      <w:r>
-        <w:t>chocolatey</w:t>
-      </w:r>
-      <w:proofErr w:type="spellEnd"/>
-      <w:r>
-        <w:t xml:space="preserve"> installer also creates a link to the user documentation, this file, on the desktop and start menu. Also the commands are added to the path.</w:t>
-      </w:r>
-    </w:p>
-    <w:p>
-      <w:pPr>
-        <w:pStyle w:val="Heading3"/>
-      </w:pPr>
-      <w:bookmarkStart w:id="24" w:name="_Toc83389365"/>
-      <w:r>
-        <w:t>.NET Framework</w:t>
-      </w:r>
-      <w:bookmarkEnd w:id="24"/>
     </w:p>
     <w:p>
       <w:r>
@@ -9277,252 +9282,252 @@
       <w:pPr>
         <w:pStyle w:val="Heading3"/>
       </w:pPr>
-      <w:bookmarkStart w:id="25" w:name="_Toc83389366"/>
+      <w:bookmarkStart w:id="24" w:name="_Toc83389366"/>
       <w:r>
         <w:t>.NET Core</w:t>
       </w:r>
+      <w:bookmarkEnd w:id="24"/>
+    </w:p>
+    <w:p>
+      <w:r>
+        <w:t>The commands are shimmed like this</w:t>
+      </w:r>
+    </w:p>
+    <w:p>
+      <w:r>
+        <w:t>If you type</w:t>
+      </w:r>
+    </w:p>
+    <w:p>
+      <w:pPr>
+        <w:pStyle w:val="Code"/>
+      </w:pPr>
+      <w:r>
+        <w:t>D</w:t>
+      </w:r>
+      <w:r>
+        <w:t>ownload</w:t>
+      </w:r>
+      <w:r>
+        <w:t>p</w:t>
+      </w:r>
+      <w:r>
+        <w:t>odcasts</w:t>
+      </w:r>
+      <w:r>
+        <w:t>-core controlfile.xml</w:t>
+      </w:r>
+    </w:p>
+    <w:p>
+      <w:pPr>
+        <w:pStyle w:val="Code"/>
+      </w:pPr>
+    </w:p>
+    <w:p>
+      <w:r>
+        <w:t>It is shimmed to be</w:t>
+      </w:r>
+    </w:p>
+    <w:p>
+      <w:pPr>
+        <w:pStyle w:val="Code"/>
+      </w:pPr>
+      <w:r>
+        <w:t>C:\Program Files\dotnet\dotnet</w:t>
+      </w:r>
+      <w:r>
+        <w:t xml:space="preserve"> </w:t>
+      </w:r>
+      <w:r>
+        <w:t>%PROGRAMDATA%\chocolatey\lib\podcastutilities-core</w:t>
+      </w:r>
+      <w:r>
+        <w:t>\</w:t>
+      </w:r>
+      <w:r>
+        <w:t>DownloadPodcasts.dll</w:t>
+      </w:r>
+      <w:r>
+        <w:t xml:space="preserve"> controlfile.xml</w:t>
+      </w:r>
+    </w:p>
+    <w:p>
+      <w:pPr>
+        <w:pStyle w:val="Heading1"/>
+      </w:pPr>
+      <w:bookmarkStart w:id="25" w:name="_Toc83389367"/>
+      <w:proofErr w:type="spellStart"/>
+      <w:r>
+        <w:t>DownloadPodcasts</w:t>
+      </w:r>
       <w:bookmarkEnd w:id="25"/>
-    </w:p>
-    <w:p>
-      <w:r>
-        <w:t>The commands are shimmed like this</w:t>
-      </w:r>
-    </w:p>
-    <w:p>
-      <w:r>
-        <w:t>If you type</w:t>
-      </w:r>
-    </w:p>
-    <w:p>
-      <w:pPr>
-        <w:pStyle w:val="Code"/>
-      </w:pPr>
-      <w:r>
-        <w:t>D</w:t>
-      </w:r>
-      <w:r>
-        <w:t>ownload</w:t>
-      </w:r>
-      <w:r>
-        <w:t>p</w:t>
-      </w:r>
-      <w:r>
-        <w:t>odcasts</w:t>
-      </w:r>
-      <w:r>
-        <w:t>-core controlfile.xml</w:t>
-      </w:r>
-    </w:p>
-    <w:p>
-      <w:pPr>
-        <w:pStyle w:val="Code"/>
-      </w:pPr>
-    </w:p>
-    <w:p>
-      <w:r>
-        <w:t>It is shimmed to be</w:t>
-      </w:r>
-    </w:p>
-    <w:p>
-      <w:pPr>
-        <w:pStyle w:val="Code"/>
-      </w:pPr>
-      <w:r>
-        <w:t>C:\Program Files\dotnet\dotnet</w:t>
-      </w:r>
-      <w:r>
-        <w:t xml:space="preserve"> </w:t>
-      </w:r>
-      <w:r>
-        <w:t>%PROGRAMDATA%\chocolatey\lib\podcastutilities-core</w:t>
-      </w:r>
-      <w:r>
-        <w:t>\</w:t>
-      </w:r>
-      <w:r>
-        <w:t>DownloadPodcasts.dll</w:t>
-      </w:r>
-      <w:r>
-        <w:t xml:space="preserve"> controlfile.xml</w:t>
+      <w:proofErr w:type="spellEnd"/>
+    </w:p>
+    <w:p>
+      <w:proofErr w:type="spellStart"/>
+      <w:r>
+        <w:t>DownloadPodcasts</w:t>
+      </w:r>
+      <w:proofErr w:type="spellEnd"/>
+      <w:r>
+        <w:t xml:space="preserve"> is the command to be used to download media from all the feed </w:t>
+      </w:r>
+      <w:proofErr w:type="spellStart"/>
+      <w:r>
+        <w:t>urls</w:t>
+      </w:r>
+      <w:proofErr w:type="spellEnd"/>
+      <w:r>
+        <w:t xml:space="preserve"> specified </w:t>
+      </w:r>
+      <w:proofErr w:type="spellStart"/>
+      <w:r>
+        <w:t>int</w:t>
+      </w:r>
+      <w:proofErr w:type="spellEnd"/>
+      <w:r>
+        <w:t xml:space="preserve"> he control file. You need to have internet connectivity for this command to work.</w:t>
+      </w:r>
+    </w:p>
+    <w:p>
+      <w:pPr>
+        <w:pStyle w:val="Heading2"/>
+      </w:pPr>
+      <w:bookmarkStart w:id="26" w:name="_Toc83389368"/>
+      <w:r>
+        <w:t>Typical Usage</w:t>
+      </w:r>
+      <w:bookmarkEnd w:id="26"/>
+    </w:p>
+    <w:p>
+      <w:r>
+        <w:t xml:space="preserve">Use this command to download podcasts either directly to a media playing device attached to your computer or to download media to your computer and then use </w:t>
+      </w:r>
+      <w:proofErr w:type="spellStart"/>
+      <w:r>
+        <w:t>SyncPodcasts</w:t>
+      </w:r>
+      <w:proofErr w:type="spellEnd"/>
+      <w:r>
+        <w:t xml:space="preserve"> to copy a subset to your media player.</w:t>
+      </w:r>
+    </w:p>
+    <w:p>
+      <w:pPr>
+        <w:pStyle w:val="Heading2"/>
+      </w:pPr>
+      <w:bookmarkStart w:id="27" w:name="_Toc83389369"/>
+      <w:r>
+        <w:t>Command Line</w:t>
+      </w:r>
+      <w:bookmarkEnd w:id="27"/>
+    </w:p>
+    <w:p>
+      <w:r>
+        <w:t xml:space="preserve">The command line to run </w:t>
+      </w:r>
+      <w:proofErr w:type="spellStart"/>
+      <w:r>
+        <w:t>DownloadPodcasts</w:t>
+      </w:r>
+      <w:proofErr w:type="spellEnd"/>
+      <w:r>
+        <w:t xml:space="preserve"> is</w:t>
+      </w:r>
+    </w:p>
+    <w:p>
+      <w:pPr>
+        <w:pStyle w:val="Code"/>
+      </w:pPr>
+      <w:r>
+        <w:t>DownloadPodcasts &lt;controlfile&gt;</w:t>
+      </w:r>
+    </w:p>
+    <w:p>
+      <w:pPr>
+        <w:pStyle w:val="Code"/>
+      </w:pPr>
+    </w:p>
+    <w:p>
+      <w:r>
+        <w:t>Where &lt;</w:t>
+      </w:r>
+      <w:proofErr w:type="spellStart"/>
+      <w:r>
+        <w:t>controlfile</w:t>
+      </w:r>
+      <w:proofErr w:type="spellEnd"/>
+      <w:r>
+        <w:t xml:space="preserve">&gt; is the filename of the XML file to control how </w:t>
+      </w:r>
+      <w:proofErr w:type="spellStart"/>
+      <w:r>
+        <w:t>DownloadPodcasts</w:t>
+      </w:r>
+      <w:proofErr w:type="spellEnd"/>
+      <w:r>
+        <w:t xml:space="preserve"> will work. For example if your control file is called MyPhone.XML then the command line would be</w:t>
+      </w:r>
+    </w:p>
+    <w:p>
+      <w:pPr>
+        <w:pStyle w:val="Code"/>
+      </w:pPr>
+      <w:r>
+        <w:t>DownloadPodcasts MyPhone.xml</w:t>
       </w:r>
     </w:p>
     <w:p>
       <w:pPr>
         <w:pStyle w:val="Heading1"/>
       </w:pPr>
-      <w:bookmarkStart w:id="26" w:name="_Toc83389367"/>
-      <w:proofErr w:type="spellStart"/>
-      <w:r>
-        <w:t>DownloadPodcasts</w:t>
-      </w:r>
-      <w:bookmarkEnd w:id="26"/>
-      <w:proofErr w:type="spellEnd"/>
-    </w:p>
-    <w:p>
-      <w:proofErr w:type="spellStart"/>
-      <w:r>
-        <w:t>DownloadPodcasts</w:t>
-      </w:r>
-      <w:proofErr w:type="spellEnd"/>
-      <w:r>
-        <w:t xml:space="preserve"> is the command to be used to download media from all the feed </w:t>
-      </w:r>
-      <w:proofErr w:type="spellStart"/>
-      <w:r>
-        <w:t>urls</w:t>
-      </w:r>
-      <w:proofErr w:type="spellEnd"/>
-      <w:r>
-        <w:t xml:space="preserve"> specified </w:t>
-      </w:r>
-      <w:proofErr w:type="spellStart"/>
-      <w:r>
-        <w:t>int</w:t>
-      </w:r>
-      <w:proofErr w:type="spellEnd"/>
-      <w:r>
-        <w:t xml:space="preserve"> he control file. You need to have internet connectivity for this command to work.</w:t>
+      <w:bookmarkStart w:id="28" w:name="_Toc83389370"/>
+      <w:proofErr w:type="spellStart"/>
+      <w:r>
+        <w:t>SyncPodcasts</w:t>
+      </w:r>
+      <w:bookmarkEnd w:id="28"/>
+      <w:proofErr w:type="spellEnd"/>
+    </w:p>
+    <w:p>
+      <w:proofErr w:type="spellStart"/>
+      <w:r>
+        <w:t>SyncPodcasts</w:t>
+      </w:r>
+      <w:proofErr w:type="spellEnd"/>
+      <w:r>
+        <w:t xml:space="preserve"> is the command that will copy digital media from a source location to a destination.</w:t>
       </w:r>
     </w:p>
     <w:p>
       <w:pPr>
         <w:pStyle w:val="Heading2"/>
       </w:pPr>
-      <w:bookmarkStart w:id="27" w:name="_Toc83389368"/>
+      <w:bookmarkStart w:id="29" w:name="_Toc83389371"/>
       <w:r>
         <w:t>Typical Usage</w:t>
       </w:r>
-      <w:bookmarkEnd w:id="27"/>
-    </w:p>
-    <w:p>
-      <w:r>
-        <w:t xml:space="preserve">Use this command to download podcasts either directly to a media playing device attached to your computer or to download media to your computer and then use </w:t>
-      </w:r>
+      <w:bookmarkEnd w:id="29"/>
+    </w:p>
+    <w:p>
       <w:proofErr w:type="spellStart"/>
       <w:r>
         <w:t>SyncPodcasts</w:t>
       </w:r>
       <w:proofErr w:type="spellEnd"/>
       <w:r>
-        <w:t xml:space="preserve"> to copy a subset to your media player.</w:t>
+        <w:t xml:space="preserve"> is typically used when you have a large number of digital media files and you want to transfer a subset of these files to a removable drive. Only files that are not present in the destination are copied, any files that have been removed in the source are also removed in the destination. </w:t>
       </w:r>
     </w:p>
     <w:p>
       <w:pPr>
         <w:pStyle w:val="Heading2"/>
       </w:pPr>
-      <w:bookmarkStart w:id="28" w:name="_Toc83389369"/>
+      <w:bookmarkStart w:id="30" w:name="_Toc83389372"/>
       <w:r>
         <w:t>Command Line</w:t>
       </w:r>
-      <w:bookmarkEnd w:id="28"/>
-    </w:p>
-    <w:p>
-      <w:r>
-        <w:t xml:space="preserve">The command line to run </w:t>
-      </w:r>
-      <w:proofErr w:type="spellStart"/>
-      <w:r>
-        <w:t>DownloadPodcasts</w:t>
-      </w:r>
-      <w:proofErr w:type="spellEnd"/>
-      <w:r>
-        <w:t xml:space="preserve"> is</w:t>
-      </w:r>
-    </w:p>
-    <w:p>
-      <w:pPr>
-        <w:pStyle w:val="Code"/>
-      </w:pPr>
-      <w:r>
-        <w:t>DownloadPodcasts &lt;controlfile&gt;</w:t>
-      </w:r>
-    </w:p>
-    <w:p>
-      <w:pPr>
-        <w:pStyle w:val="Code"/>
-      </w:pPr>
-    </w:p>
-    <w:p>
-      <w:r>
-        <w:t>Where &lt;</w:t>
-      </w:r>
-      <w:proofErr w:type="spellStart"/>
-      <w:r>
-        <w:t>controlfile</w:t>
-      </w:r>
-      <w:proofErr w:type="spellEnd"/>
-      <w:r>
-        <w:t xml:space="preserve">&gt; is the filename of the XML file to control how </w:t>
-      </w:r>
-      <w:proofErr w:type="spellStart"/>
-      <w:r>
-        <w:t>DownloadPodcasts</w:t>
-      </w:r>
-      <w:proofErr w:type="spellEnd"/>
-      <w:r>
-        <w:t xml:space="preserve"> will work. For example if your control file is called MyPhone.XML then the command line would be</w:t>
-      </w:r>
-    </w:p>
-    <w:p>
-      <w:pPr>
-        <w:pStyle w:val="Code"/>
-      </w:pPr>
-      <w:r>
-        <w:t>DownloadPodcasts MyPhone.xml</w:t>
-      </w:r>
-    </w:p>
-    <w:p>
-      <w:pPr>
-        <w:pStyle w:val="Heading1"/>
-      </w:pPr>
-      <w:bookmarkStart w:id="29" w:name="_Toc83389370"/>
-      <w:proofErr w:type="spellStart"/>
-      <w:r>
-        <w:t>SyncPodcasts</w:t>
-      </w:r>
-      <w:bookmarkEnd w:id="29"/>
-      <w:proofErr w:type="spellEnd"/>
-    </w:p>
-    <w:p>
-      <w:proofErr w:type="spellStart"/>
-      <w:r>
-        <w:t>SyncPodcasts</w:t>
-      </w:r>
-      <w:proofErr w:type="spellEnd"/>
-      <w:r>
-        <w:t xml:space="preserve"> is the command that will copy digital media from a source location to a destination.</w:t>
-      </w:r>
-    </w:p>
-    <w:p>
-      <w:pPr>
-        <w:pStyle w:val="Heading2"/>
-      </w:pPr>
-      <w:bookmarkStart w:id="30" w:name="_Toc83389371"/>
-      <w:r>
-        <w:t>Typical Usage</w:t>
-      </w:r>
       <w:bookmarkEnd w:id="30"/>
-    </w:p>
-    <w:p>
-      <w:proofErr w:type="spellStart"/>
-      <w:r>
-        <w:t>SyncPodcasts</w:t>
-      </w:r>
-      <w:proofErr w:type="spellEnd"/>
-      <w:r>
-        <w:t xml:space="preserve"> is typically used when you have a large number of digital media files and you want to transfer a subset of these files to a removable drive. Only files that are not present in the destination are copied, any files that have been removed in the source are also removed in the destination. </w:t>
-      </w:r>
-    </w:p>
-    <w:p>
-      <w:pPr>
-        <w:pStyle w:val="Heading2"/>
-      </w:pPr>
-      <w:bookmarkStart w:id="31" w:name="_Toc83389372"/>
-      <w:r>
-        <w:t>Command Line</w:t>
-      </w:r>
-      <w:bookmarkEnd w:id="31"/>
     </w:p>
     <w:p>
       <w:r>
@@ -9584,13 +9589,39 @@
       <w:pPr>
         <w:pStyle w:val="Heading1"/>
       </w:pPr>
-      <w:bookmarkStart w:id="32" w:name="_Toc83389373"/>
+      <w:bookmarkStart w:id="31" w:name="_Toc83389373"/>
       <w:proofErr w:type="spellStart"/>
       <w:r>
         <w:t>PurgePodcasts</w:t>
       </w:r>
+      <w:bookmarkEnd w:id="31"/>
+      <w:proofErr w:type="spellEnd"/>
+    </w:p>
+    <w:p>
+      <w:proofErr w:type="spellStart"/>
+      <w:r>
+        <w:t>PurgePodcasts</w:t>
+      </w:r>
+      <w:proofErr w:type="spellEnd"/>
+      <w:r>
+        <w:t xml:space="preserve"> is the command that will </w:t>
+      </w:r>
+      <w:r>
+        <w:t>remove old podcasts that have been downloaded</w:t>
+      </w:r>
+      <w:r>
+        <w:t xml:space="preserve"> </w:t>
+      </w:r>
+    </w:p>
+    <w:p>
+      <w:pPr>
+        <w:pStyle w:val="Heading2"/>
+      </w:pPr>
+      <w:bookmarkStart w:id="32" w:name="_Toc83389374"/>
+      <w:r>
+        <w:t>Typical Usage</w:t>
+      </w:r>
       <w:bookmarkEnd w:id="32"/>
-      <w:proofErr w:type="spellEnd"/>
     </w:p>
     <w:p>
       <w:proofErr w:type="spellStart"/>
@@ -9599,59 +9630,157 @@
       </w:r>
       <w:proofErr w:type="spellEnd"/>
       <w:r>
-        <w:t xml:space="preserve"> is the command that will </w:t>
-      </w:r>
-      <w:r>
-        <w:t>remove old podcasts that have been downloaded</w:t>
-      </w:r>
-      <w:r>
         <w:t xml:space="preserve"> </w:t>
       </w:r>
+      <w:r>
+        <w:t xml:space="preserve">is typically used </w:t>
+      </w:r>
+      <w:r>
+        <w:t>to remove old downloads</w:t>
+      </w:r>
+      <w:r>
+        <w:t>.</w:t>
+      </w:r>
+      <w:r>
+        <w:t xml:space="preserve"> The number of days it takes to be considered to be old is configured in the control file on a fed by feed basis, you can also disable the purging in any feed.</w:t>
+      </w:r>
+      <w:r>
+        <w:t xml:space="preserve"> </w:t>
+      </w:r>
     </w:p>
     <w:p>
       <w:pPr>
         <w:pStyle w:val="Heading2"/>
       </w:pPr>
-      <w:bookmarkStart w:id="33" w:name="_Toc83389374"/>
+      <w:bookmarkStart w:id="33" w:name="_Toc83389375"/>
+      <w:r>
+        <w:t>Command Line</w:t>
+      </w:r>
+      <w:bookmarkEnd w:id="33"/>
+    </w:p>
+    <w:p>
+      <w:r>
+        <w:t xml:space="preserve">The command line to run </w:t>
+      </w:r>
+      <w:proofErr w:type="spellStart"/>
+      <w:r>
+        <w:t>PurgePodcasts</w:t>
+      </w:r>
+      <w:proofErr w:type="spellEnd"/>
+      <w:r>
+        <w:t xml:space="preserve"> </w:t>
+      </w:r>
+      <w:r>
+        <w:t>is</w:t>
+      </w:r>
+    </w:p>
+    <w:p>
+      <w:pPr>
+        <w:pStyle w:val="Code"/>
+      </w:pPr>
+      <w:r>
+        <w:t>PurgePodcasts</w:t>
+      </w:r>
+      <w:r>
+        <w:t xml:space="preserve"> &lt;controlfile&gt;</w:t>
+      </w:r>
+    </w:p>
+    <w:p>
+      <w:pPr>
+        <w:pStyle w:val="Code"/>
+      </w:pPr>
+    </w:p>
+    <w:p>
+      <w:r>
+        <w:t>Where &lt;</w:t>
+      </w:r>
+      <w:proofErr w:type="spellStart"/>
+      <w:r>
+        <w:t>controlfile</w:t>
+      </w:r>
+      <w:proofErr w:type="spellEnd"/>
+      <w:r>
+        <w:t xml:space="preserve">&gt; is the filename of the XML file to control how </w:t>
+      </w:r>
+      <w:proofErr w:type="spellStart"/>
+      <w:r>
+        <w:t>PurgePodcasts</w:t>
+      </w:r>
+      <w:proofErr w:type="spellEnd"/>
+      <w:r>
+        <w:t xml:space="preserve"> </w:t>
+      </w:r>
+      <w:r>
+        <w:t>will work. For example if your control file is called MyPhone.XML then the command line would be</w:t>
+      </w:r>
+    </w:p>
+    <w:p>
+      <w:pPr>
+        <w:pStyle w:val="Code"/>
+      </w:pPr>
+      <w:r>
+        <w:t xml:space="preserve">PurgePodcasts </w:t>
+      </w:r>
+      <w:r>
+        <w:t>MyPhone.xml</w:t>
+      </w:r>
+    </w:p>
+    <w:p>
+      <w:pPr>
+        <w:pStyle w:val="Code"/>
+      </w:pPr>
+    </w:p>
+    <w:p>
+      <w:pPr>
+        <w:pStyle w:val="Heading1"/>
+      </w:pPr>
+      <w:bookmarkStart w:id="34" w:name="_Toc83389376"/>
+      <w:proofErr w:type="spellStart"/>
+      <w:r>
+        <w:t>GeneratePlaylist</w:t>
+      </w:r>
+      <w:bookmarkEnd w:id="34"/>
+      <w:proofErr w:type="spellEnd"/>
+    </w:p>
+    <w:p>
+      <w:proofErr w:type="spellStart"/>
+      <w:r>
+        <w:t>GeneratePlaylist</w:t>
+      </w:r>
+      <w:proofErr w:type="spellEnd"/>
+      <w:r>
+        <w:t xml:space="preserve"> is the command that will create a playlist file from a folder structure </w:t>
+      </w:r>
+    </w:p>
+    <w:p>
+      <w:pPr>
+        <w:pStyle w:val="Heading2"/>
+      </w:pPr>
+      <w:bookmarkStart w:id="35" w:name="_Toc83389377"/>
       <w:r>
         <w:t>Typical Usage</w:t>
       </w:r>
-      <w:bookmarkEnd w:id="33"/>
-    </w:p>
-    <w:p>
-      <w:proofErr w:type="spellStart"/>
-      <w:r>
-        <w:t>PurgePodcasts</w:t>
-      </w:r>
-      <w:proofErr w:type="spellEnd"/>
-      <w:r>
-        <w:t xml:space="preserve"> </w:t>
-      </w:r>
-      <w:r>
-        <w:t xml:space="preserve">is typically used </w:t>
-      </w:r>
-      <w:r>
-        <w:t>to remove old downloads</w:t>
-      </w:r>
-      <w:r>
-        <w:t>.</w:t>
-      </w:r>
-      <w:r>
-        <w:t xml:space="preserve"> The number of days it takes to be considered to be old is configured in the control file on a fed by feed basis, you can also disable the purging in any feed.</w:t>
-      </w:r>
-      <w:r>
-        <w:t xml:space="preserve"> </w:t>
+      <w:bookmarkEnd w:id="35"/>
+    </w:p>
+    <w:p>
+      <w:proofErr w:type="spellStart"/>
+      <w:r>
+        <w:t>GeneratePlaylist</w:t>
+      </w:r>
+      <w:proofErr w:type="spellEnd"/>
+      <w:r>
+        <w:t xml:space="preserve"> is typically used when you have a large number of digital media files that you have copied to a location and you would like to generate a playlist for all the files. </w:t>
       </w:r>
     </w:p>
     <w:p>
       <w:pPr>
         <w:pStyle w:val="Heading2"/>
       </w:pPr>
-      <w:bookmarkStart w:id="34" w:name="_Toc83389375"/>
+      <w:bookmarkStart w:id="36" w:name="_Toc83389378"/>
       <w:r>
         <w:t>Command Line</w:t>
       </w:r>
-      <w:bookmarkEnd w:id="34"/>
+      <w:bookmarkEnd w:id="36"/>
     </w:p>
     <w:p>
       <w:r>
@@ -9659,25 +9788,19 @@
       </w:r>
       <w:proofErr w:type="spellStart"/>
       <w:r>
-        <w:t>PurgePodcasts</w:t>
-      </w:r>
-      <w:proofErr w:type="spellEnd"/>
-      <w:r>
-        <w:t xml:space="preserve"> </w:t>
-      </w:r>
-      <w:r>
-        <w:t>is</w:t>
-      </w:r>
-    </w:p>
-    <w:p>
-      <w:pPr>
-        <w:pStyle w:val="Code"/>
-      </w:pPr>
-      <w:r>
-        <w:t>PurgePodcasts</w:t>
-      </w:r>
-      <w:r>
-        <w:t xml:space="preserve"> &lt;controlfile&gt;</w:t>
+        <w:t>GeneratePlaylist</w:t>
+      </w:r>
+      <w:proofErr w:type="spellEnd"/>
+      <w:r>
+        <w:t xml:space="preserve"> is</w:t>
+      </w:r>
+    </w:p>
+    <w:p>
+      <w:pPr>
+        <w:pStyle w:val="Code"/>
+      </w:pPr>
+      <w:r>
+        <w:t>GeneratePlaylist &lt;controlfile&gt;</w:t>
       </w:r>
     </w:p>
     <w:p>
@@ -9699,211 +9822,93 @@
       </w:r>
       <w:proofErr w:type="spellStart"/>
       <w:r>
-        <w:t>PurgePodcasts</w:t>
-      </w:r>
-      <w:proofErr w:type="spellEnd"/>
-      <w:r>
-        <w:t xml:space="preserve"> </w:t>
-      </w:r>
-      <w:r>
-        <w:t>will work. For example if your control file is called MyPhone.XML then the command line would be</w:t>
-      </w:r>
-    </w:p>
-    <w:p>
-      <w:pPr>
-        <w:pStyle w:val="Code"/>
-      </w:pPr>
-      <w:r>
-        <w:t xml:space="preserve">PurgePodcasts </w:t>
-      </w:r>
-      <w:r>
-        <w:t>MyPhone.xml</w:t>
-      </w:r>
-    </w:p>
-    <w:p>
-      <w:pPr>
-        <w:pStyle w:val="Code"/>
-      </w:pPr>
+        <w:t>GeneratePlaylist</w:t>
+      </w:r>
+      <w:proofErr w:type="spellEnd"/>
+      <w:r>
+        <w:t xml:space="preserve"> will work. For example if your control file is called MyPhone.XML then the command line would be</w:t>
+      </w:r>
+    </w:p>
+    <w:p>
+      <w:pPr>
+        <w:pStyle w:val="Code"/>
+      </w:pPr>
+      <w:r>
+        <w:t>GeneratePlaylist MyPhone.xml</w:t>
+      </w:r>
+    </w:p>
+    <w:p>
+      <w:pPr>
+        <w:pStyle w:val="Code"/>
+      </w:pPr>
+    </w:p>
+    <w:p>
+      <w:proofErr w:type="spellStart"/>
+      <w:r>
+        <w:t>GeneratePlaylist</w:t>
+      </w:r>
+      <w:proofErr w:type="spellEnd"/>
+      <w:r>
+        <w:t xml:space="preserve"> is the action performed by </w:t>
+      </w:r>
+      <w:proofErr w:type="spellStart"/>
+      <w:r>
+        <w:t>SyncPodcasts</w:t>
+      </w:r>
+      <w:proofErr w:type="spellEnd"/>
+      <w:r>
+        <w:t xml:space="preserve"> after all the copying has been done.</w:t>
+      </w:r>
+    </w:p>
+    <w:p>
+      <w:r>
+        <w:br w:type="page"/>
+      </w:r>
     </w:p>
     <w:p>
       <w:pPr>
         <w:pStyle w:val="Heading1"/>
       </w:pPr>
-      <w:bookmarkStart w:id="35" w:name="_Toc83389376"/>
-      <w:proofErr w:type="spellStart"/>
-      <w:r>
-        <w:t>GeneratePlaylist</w:t>
-      </w:r>
-      <w:bookmarkEnd w:id="35"/>
-      <w:proofErr w:type="spellEnd"/>
-    </w:p>
-    <w:p>
-      <w:proofErr w:type="spellStart"/>
-      <w:r>
-        <w:t>GeneratePlaylist</w:t>
-      </w:r>
-      <w:proofErr w:type="spellEnd"/>
-      <w:r>
-        <w:t xml:space="preserve"> is the command that will create a playlist file from a folder structure </w:t>
-      </w:r>
-    </w:p>
-    <w:p>
-      <w:pPr>
-        <w:pStyle w:val="Heading2"/>
-      </w:pPr>
-      <w:bookmarkStart w:id="36" w:name="_Toc83389377"/>
-      <w:r>
-        <w:t>Typical Usage</w:t>
-      </w:r>
-      <w:bookmarkEnd w:id="36"/>
-    </w:p>
-    <w:p>
-      <w:proofErr w:type="spellStart"/>
-      <w:r>
-        <w:t>GeneratePlaylist</w:t>
-      </w:r>
-      <w:proofErr w:type="spellEnd"/>
-      <w:r>
-        <w:t xml:space="preserve"> is typically used when you have a large number of digital media files that you have copied to a location and you would like to generate a playlist for all the files. </w:t>
-      </w:r>
-    </w:p>
-    <w:p>
-      <w:pPr>
-        <w:pStyle w:val="Heading2"/>
-      </w:pPr>
-      <w:bookmarkStart w:id="37" w:name="_Toc83389378"/>
-      <w:r>
-        <w:t>Command Line</w:t>
-      </w:r>
-      <w:bookmarkEnd w:id="37"/>
-    </w:p>
-    <w:p>
-      <w:r>
-        <w:t xml:space="preserve">The command line to run </w:t>
-      </w:r>
-      <w:proofErr w:type="spellStart"/>
-      <w:r>
-        <w:t>GeneratePlaylist</w:t>
-      </w:r>
-      <w:proofErr w:type="spellEnd"/>
-      <w:r>
-        <w:t xml:space="preserve"> is</w:t>
-      </w:r>
-    </w:p>
-    <w:p>
-      <w:pPr>
-        <w:pStyle w:val="Code"/>
-      </w:pPr>
-      <w:r>
-        <w:t>GeneratePlaylist &lt;controlfile&gt;</w:t>
-      </w:r>
-    </w:p>
-    <w:p>
-      <w:pPr>
-        <w:pStyle w:val="Code"/>
-      </w:pPr>
-    </w:p>
-    <w:p>
-      <w:r>
-        <w:t>Where &lt;</w:t>
-      </w:r>
-      <w:proofErr w:type="spellStart"/>
-      <w:r>
-        <w:t>controlfile</w:t>
-      </w:r>
-      <w:proofErr w:type="spellEnd"/>
-      <w:r>
-        <w:t xml:space="preserve">&gt; is the filename of the XML file to control how </w:t>
-      </w:r>
-      <w:proofErr w:type="spellStart"/>
-      <w:r>
-        <w:t>GeneratePlaylist</w:t>
-      </w:r>
-      <w:proofErr w:type="spellEnd"/>
-      <w:r>
-        <w:t xml:space="preserve"> will work. For example if your control file is called MyPhone.XML then the command line would be</w:t>
-      </w:r>
-    </w:p>
-    <w:p>
-      <w:pPr>
-        <w:pStyle w:val="Code"/>
-      </w:pPr>
-      <w:r>
-        <w:t>GeneratePlaylist MyPhone.xml</w:t>
-      </w:r>
-    </w:p>
-    <w:p>
-      <w:pPr>
-        <w:pStyle w:val="Code"/>
-      </w:pPr>
-    </w:p>
-    <w:p>
-      <w:proofErr w:type="spellStart"/>
-      <w:r>
-        <w:t>GeneratePlaylist</w:t>
-      </w:r>
-      <w:proofErr w:type="spellEnd"/>
-      <w:r>
-        <w:t xml:space="preserve"> is the action performed by </w:t>
-      </w:r>
-      <w:proofErr w:type="spellStart"/>
-      <w:r>
-        <w:t>SyncPodcasts</w:t>
-      </w:r>
-      <w:proofErr w:type="spellEnd"/>
-      <w:r>
-        <w:t xml:space="preserve"> after all the copying has been done.</w:t>
-      </w:r>
-    </w:p>
-    <w:p>
-      <w:r>
-        <w:br w:type="page"/>
-      </w:r>
-    </w:p>
-    <w:p>
-      <w:pPr>
-        <w:pStyle w:val="Heading1"/>
-      </w:pPr>
-      <w:bookmarkStart w:id="38" w:name="_Toc83389379"/>
+      <w:bookmarkStart w:id="37" w:name="_Toc83389379"/>
       <w:r>
         <w:lastRenderedPageBreak/>
         <w:t>Using the utilities</w:t>
       </w:r>
+      <w:bookmarkEnd w:id="37"/>
+    </w:p>
+    <w:p>
+      <w:r>
+        <w:t>This section covers how the utilities might be used together to manage podcasts</w:t>
+      </w:r>
+    </w:p>
+    <w:p>
+      <w:pPr>
+        <w:pStyle w:val="Heading2"/>
+      </w:pPr>
+      <w:bookmarkStart w:id="38" w:name="_Ref312421286"/>
+      <w:bookmarkStart w:id="39" w:name="_Toc83389380"/>
+      <w:r>
+        <w:t>Downloading to a PC and then synchronising to a device</w:t>
+      </w:r>
       <w:bookmarkEnd w:id="38"/>
-    </w:p>
-    <w:p>
-      <w:r>
-        <w:t>This section covers how the utilities might be used together to manage podcasts</w:t>
-      </w:r>
-    </w:p>
-    <w:p>
-      <w:pPr>
-        <w:pStyle w:val="Heading2"/>
-      </w:pPr>
-      <w:bookmarkStart w:id="39" w:name="_Ref312421286"/>
-      <w:bookmarkStart w:id="40" w:name="_Toc83389380"/>
-      <w:r>
-        <w:t>Downloading to a PC and then synchronising to a device</w:t>
-      </w:r>
       <w:bookmarkEnd w:id="39"/>
+    </w:p>
+    <w:p>
+      <w:r>
+        <w:t>You want to download podcasts using a windows PC (either downloading to the hard disk or a memory stick) and then sync to a device.</w:t>
+      </w:r>
+    </w:p>
+    <w:p>
+      <w:pPr>
+        <w:pStyle w:val="Heading3"/>
+      </w:pPr>
+      <w:bookmarkStart w:id="40" w:name="_Ref312421367"/>
+      <w:bookmarkStart w:id="41" w:name="_Toc83389381"/>
+      <w:r>
+        <w:t>Setting up</w:t>
+      </w:r>
       <w:bookmarkEnd w:id="40"/>
-    </w:p>
-    <w:p>
-      <w:r>
-        <w:t>You want to download podcasts using a windows PC (either downloading to the hard disk or a memory stick) and then sync to a device.</w:t>
-      </w:r>
-    </w:p>
-    <w:p>
-      <w:pPr>
-        <w:pStyle w:val="Heading3"/>
-      </w:pPr>
-      <w:bookmarkStart w:id="41" w:name="_Ref312421367"/>
-      <w:bookmarkStart w:id="42" w:name="_Toc83389381"/>
-      <w:r>
-        <w:t>Setting up</w:t>
-      </w:r>
       <w:bookmarkEnd w:id="41"/>
-      <w:bookmarkEnd w:id="42"/>
     </w:p>
     <w:p>
       <w:r>
@@ -9993,11 +9998,11 @@
       <w:pPr>
         <w:pStyle w:val="Heading3"/>
       </w:pPr>
-      <w:bookmarkStart w:id="43" w:name="_Toc83389382"/>
+      <w:bookmarkStart w:id="42" w:name="_Toc83389382"/>
       <w:r>
         <w:t>Key elements in the control file</w:t>
       </w:r>
-      <w:bookmarkEnd w:id="43"/>
+      <w:bookmarkEnd w:id="42"/>
     </w:p>
     <w:p>
       <w:r>
@@ -10657,11 +10662,11 @@
       <w:pPr>
         <w:pStyle w:val="Heading3"/>
       </w:pPr>
-      <w:bookmarkStart w:id="44" w:name="_Toc83389383"/>
+      <w:bookmarkStart w:id="43" w:name="_Toc83389383"/>
       <w:r>
         <w:t>Workflow</w:t>
       </w:r>
-      <w:bookmarkEnd w:id="44"/>
+      <w:bookmarkEnd w:id="43"/>
     </w:p>
     <w:p>
       <w:r>
@@ -10756,77 +10761,77 @@
       <w:pPr>
         <w:pStyle w:val="Heading2"/>
       </w:pPr>
-      <w:bookmarkStart w:id="45" w:name="_Toc83389384"/>
+      <w:bookmarkStart w:id="44" w:name="_Toc83389384"/>
       <w:r>
         <w:t>Downloading to a PC and then synchronising to a device – alternative strategy</w:t>
       </w:r>
+      <w:bookmarkEnd w:id="44"/>
+    </w:p>
+    <w:p>
+      <w:r>
+        <w:t xml:space="preserve">This is similar to </w:t>
+      </w:r>
+      <w:r>
+        <w:fldChar w:fldCharType="begin"/>
+      </w:r>
+      <w:r>
+        <w:instrText xml:space="preserve"> REF _Ref312421286 \r \h </w:instrText>
+      </w:r>
+      <w:r>
+        <w:fldChar w:fldCharType="separate"/>
+      </w:r>
+      <w:r>
+        <w:t>7.1</w:t>
+      </w:r>
+      <w:r>
+        <w:fldChar w:fldCharType="end"/>
+      </w:r>
+      <w:r>
+        <w:t xml:space="preserve"> but with a different approach to file management.</w:t>
+      </w:r>
+    </w:p>
+    <w:p>
+      <w:pPr>
+        <w:pStyle w:val="Heading3"/>
+      </w:pPr>
+      <w:bookmarkStart w:id="45" w:name="_Toc83389385"/>
+      <w:r>
+        <w:t>Setting up</w:t>
+      </w:r>
       <w:bookmarkEnd w:id="45"/>
     </w:p>
     <w:p>
       <w:r>
-        <w:t xml:space="preserve">This is similar to </w:t>
+        <w:t xml:space="preserve">The setup for this strategy is exactly the same as </w:t>
       </w:r>
       <w:r>
         <w:fldChar w:fldCharType="begin"/>
       </w:r>
       <w:r>
-        <w:instrText xml:space="preserve"> REF _Ref312421286 \r \h </w:instrText>
+        <w:instrText xml:space="preserve"> REF _Ref312421367 \r \h </w:instrText>
       </w:r>
       <w:r>
         <w:fldChar w:fldCharType="separate"/>
       </w:r>
       <w:r>
-        <w:t>7.1</w:t>
+        <w:t>7.1.1</w:t>
       </w:r>
       <w:r>
         <w:fldChar w:fldCharType="end"/>
       </w:r>
       <w:r>
-        <w:t xml:space="preserve"> but with a different approach to file management.</w:t>
+        <w:t>.</w:t>
       </w:r>
     </w:p>
     <w:p>
       <w:pPr>
         <w:pStyle w:val="Heading3"/>
       </w:pPr>
-      <w:bookmarkStart w:id="46" w:name="_Toc83389385"/>
-      <w:r>
-        <w:t>Setting up</w:t>
+      <w:bookmarkStart w:id="46" w:name="_Toc83389386"/>
+      <w:r>
+        <w:t>Key elements in the control file</w:t>
       </w:r>
       <w:bookmarkEnd w:id="46"/>
-    </w:p>
-    <w:p>
-      <w:r>
-        <w:t xml:space="preserve">The setup for this strategy is exactly the same as </w:t>
-      </w:r>
-      <w:r>
-        <w:fldChar w:fldCharType="begin"/>
-      </w:r>
-      <w:r>
-        <w:instrText xml:space="preserve"> REF _Ref312421367 \r \h </w:instrText>
-      </w:r>
-      <w:r>
-        <w:fldChar w:fldCharType="separate"/>
-      </w:r>
-      <w:r>
-        <w:t>7.1.1</w:t>
-      </w:r>
-      <w:r>
-        <w:fldChar w:fldCharType="end"/>
-      </w:r>
-      <w:r>
-        <w:t>.</w:t>
-      </w:r>
-    </w:p>
-    <w:p>
-      <w:pPr>
-        <w:pStyle w:val="Heading3"/>
-      </w:pPr>
-      <w:bookmarkStart w:id="47" w:name="_Toc83389386"/>
-      <w:r>
-        <w:t>Key elements in the control file</w:t>
-      </w:r>
-      <w:bookmarkEnd w:id="47"/>
     </w:p>
     <w:p>
       <w:r>
@@ -11167,11 +11172,11 @@
       <w:pPr>
         <w:pStyle w:val="Heading3"/>
       </w:pPr>
-      <w:bookmarkStart w:id="48" w:name="_Toc83389387"/>
+      <w:bookmarkStart w:id="47" w:name="_Toc83389387"/>
       <w:r>
         <w:t>Workflow</w:t>
       </w:r>
-      <w:bookmarkEnd w:id="48"/>
+      <w:bookmarkEnd w:id="47"/>
     </w:p>
     <w:p>
       <w:r>
@@ -11234,63 +11239,63 @@
       <w:pPr>
         <w:pStyle w:val="Heading2"/>
       </w:pPr>
-      <w:bookmarkStart w:id="49" w:name="_Toc83389388"/>
+      <w:bookmarkStart w:id="48" w:name="_Toc83389388"/>
       <w:r>
         <w:t xml:space="preserve">Download directly to a flash drive or </w:t>
       </w:r>
       <w:r>
         <w:t>media player</w:t>
       </w:r>
+      <w:bookmarkEnd w:id="48"/>
+    </w:p>
+    <w:p>
+      <w:r>
+        <w:t>You want to download podcasts directly to a memory device for example so that you always have a selection of podcasts on your player but are not bothered about keeping episodes.</w:t>
+      </w:r>
+    </w:p>
+    <w:p>
+      <w:pPr>
+        <w:pStyle w:val="Heading3"/>
+      </w:pPr>
+      <w:bookmarkStart w:id="49" w:name="_Toc83389389"/>
+      <w:r>
+        <w:t>Setting up</w:t>
+      </w:r>
       <w:bookmarkEnd w:id="49"/>
     </w:p>
     <w:p>
       <w:r>
-        <w:t>You want to download podcasts directly to a memory device for example so that you always have a selection of podcasts on your player but are not bothered about keeping episodes.</w:t>
+        <w:t xml:space="preserve">This is the same as the setup for </w:t>
+      </w:r>
+      <w:proofErr w:type="gramStart"/>
+      <w:r>
+        <w:t>7.1</w:t>
+      </w:r>
+      <w:r>
+        <w:t>,</w:t>
+      </w:r>
+      <w:proofErr w:type="gramEnd"/>
+      <w:r>
+        <w:t xml:space="preserve"> we copy </w:t>
+      </w:r>
+      <w:proofErr w:type="spellStart"/>
+      <w:r>
+        <w:t>PodcastUtilities</w:t>
+      </w:r>
+      <w:proofErr w:type="spellEnd"/>
+      <w:r>
+        <w:t xml:space="preserve"> to the root folder of the media player / flash drive.</w:t>
       </w:r>
     </w:p>
     <w:p>
       <w:pPr>
         <w:pStyle w:val="Heading3"/>
       </w:pPr>
-      <w:bookmarkStart w:id="50" w:name="_Toc83389389"/>
-      <w:r>
-        <w:t>Setting up</w:t>
+      <w:bookmarkStart w:id="50" w:name="_Toc83389390"/>
+      <w:r>
+        <w:t>Key elements in the control file</w:t>
       </w:r>
       <w:bookmarkEnd w:id="50"/>
-    </w:p>
-    <w:p>
-      <w:r>
-        <w:t xml:space="preserve">This is the same as the setup for </w:t>
-      </w:r>
-      <w:proofErr w:type="gramStart"/>
-      <w:r>
-        <w:t>7.1</w:t>
-      </w:r>
-      <w:r>
-        <w:t>,</w:t>
-      </w:r>
-      <w:proofErr w:type="gramEnd"/>
-      <w:r>
-        <w:t xml:space="preserve"> we copy </w:t>
-      </w:r>
-      <w:proofErr w:type="spellStart"/>
-      <w:r>
-        <w:t>PodcastUtilities</w:t>
-      </w:r>
-      <w:proofErr w:type="spellEnd"/>
-      <w:r>
-        <w:t xml:space="preserve"> to the root folder of the media player / flash drive.</w:t>
-      </w:r>
-    </w:p>
-    <w:p>
-      <w:pPr>
-        <w:pStyle w:val="Heading3"/>
-      </w:pPr>
-      <w:bookmarkStart w:id="51" w:name="_Toc83389390"/>
-      <w:r>
-        <w:t>Key elements in the control file</w:t>
-      </w:r>
-      <w:bookmarkEnd w:id="51"/>
     </w:p>
     <w:p>
       <w:r>
@@ -11692,11 +11697,11 @@
       <w:pPr>
         <w:pStyle w:val="Heading3"/>
       </w:pPr>
-      <w:bookmarkStart w:id="52" w:name="_Toc83389391"/>
+      <w:bookmarkStart w:id="51" w:name="_Toc83389391"/>
       <w:r>
         <w:t>Workflow</w:t>
       </w:r>
-      <w:bookmarkEnd w:id="52"/>
+      <w:bookmarkEnd w:id="51"/>
     </w:p>
     <w:p>
       <w:r>
@@ -11759,34 +11764,34 @@
       <w:pPr>
         <w:pStyle w:val="Heading1"/>
       </w:pPr>
-      <w:bookmarkStart w:id="53" w:name="_Toc83389392"/>
+      <w:bookmarkStart w:id="52" w:name="_Toc83389392"/>
       <w:r>
         <w:t>Control File Format</w:t>
       </w:r>
+      <w:bookmarkEnd w:id="52"/>
+    </w:p>
+    <w:p>
+      <w:r>
+        <w:t>All the utilities make use of a control file to control how they operate. The format of the control file is XML, so all &lt;elements&gt; must have a closing element &lt;/elements&gt;</w:t>
+      </w:r>
+      <w:proofErr w:type="gramStart"/>
+      <w:r>
+        <w:t>The</w:t>
+      </w:r>
+      <w:proofErr w:type="gramEnd"/>
+      <w:r>
+        <w:t xml:space="preserve"> root element of the file is &lt;podcasts&gt;</w:t>
+      </w:r>
+    </w:p>
+    <w:p>
+      <w:pPr>
+        <w:pStyle w:val="Heading2"/>
+      </w:pPr>
+      <w:bookmarkStart w:id="53" w:name="_Toc83389393"/>
+      <w:r>
+        <w:t>Example Control File</w:t>
+      </w:r>
       <w:bookmarkEnd w:id="53"/>
-    </w:p>
-    <w:p>
-      <w:r>
-        <w:t>All the utilities make use of a control file to control how they operate. The format of the control file is XML, so all &lt;elements&gt; must have a closing element &lt;/elements&gt;</w:t>
-      </w:r>
-      <w:proofErr w:type="gramStart"/>
-      <w:r>
-        <w:t>The</w:t>
-      </w:r>
-      <w:proofErr w:type="gramEnd"/>
-      <w:r>
-        <w:t xml:space="preserve"> root element of the file is &lt;podcasts&gt;</w:t>
-      </w:r>
-    </w:p>
-    <w:p>
-      <w:pPr>
-        <w:pStyle w:val="Heading2"/>
-      </w:pPr>
-      <w:bookmarkStart w:id="54" w:name="_Toc83389393"/>
-      <w:r>
-        <w:t>Example Control File</w:t>
-      </w:r>
-      <w:bookmarkEnd w:id="54"/>
     </w:p>
     <w:p>
       <w:r>
@@ -12024,6 +12029,16 @@
         <w:pStyle w:val="Code"/>
       </w:pPr>
       <w:r>
+        <w:t xml:space="preserve">        &lt;maximumNumberOfDownloadedItems&gt;5&lt;/maximumNumberOfDownloadedItems&gt;</w:t>
+      </w:r>
+      <w:bookmarkStart w:id="54" w:name="_GoBack"/>
+      <w:bookmarkEnd w:id="54"/>
+    </w:p>
+    <w:p>
+      <w:pPr>
+        <w:pStyle w:val="Code"/>
+      </w:pPr>
+      <w:r>
         <w:t xml:space="preserve">    </w:t>
       </w:r>
       <w:r>
@@ -12081,6 +12096,7 @@
         <w:pStyle w:val="Code"/>
       </w:pPr>
       <w:r>
+        <w:lastRenderedPageBreak/>
         <w:tab/>
         <w:t>&lt;podcast&gt;</w:t>
       </w:r>
@@ -12090,7 +12106,6 @@
         <w:pStyle w:val="Code"/>
       </w:pPr>
       <w:r>
-        <w:lastRenderedPageBreak/>
         <w:t xml:space="preserve">    </w:t>
       </w:r>
       <w:r>
@@ -12408,6 +12423,7 @@
           <w:noProof/>
           <w:lang w:eastAsia="en-GB"/>
         </w:rPr>
+        <w:lastRenderedPageBreak/>
         <w:drawing>
           <wp:inline distT="0" distB="0" distL="0" distR="0" wp14:anchorId="2B141F55" wp14:editId="3E02BAD9">
             <wp:extent cx="1628572" cy="1609524"/>
@@ -12447,7 +12463,6 @@
     </w:p>
     <w:p>
       <w:r>
-        <w:lastRenderedPageBreak/>
         <w:t xml:space="preserve">If it is a relative path (for example “.\media”) it is relative to the current working directory, usually this is the current directory if you are running the utility from a </w:t>
       </w:r>
       <w:proofErr w:type="spellStart"/>
@@ -12610,6 +12625,7 @@
       <w:proofErr w:type="spellStart"/>
       <w:proofErr w:type="gramStart"/>
       <w:r>
+        <w:lastRenderedPageBreak/>
         <w:t>playlistFilename</w:t>
       </w:r>
       <w:bookmarkEnd w:id="58"/>
@@ -12710,75 +12726,258 @@
       <w:proofErr w:type="spellStart"/>
       <w:proofErr w:type="gramStart"/>
       <w:r>
+        <w:t>playlistPathSeparator</w:t>
+      </w:r>
+      <w:bookmarkEnd w:id="60"/>
+      <w:proofErr w:type="spellEnd"/>
+      <w:proofErr w:type="gramEnd"/>
+    </w:p>
+    <w:p>
+      <w:proofErr w:type="gramStart"/>
+      <w:r>
+        <w:t>Separator to use between elements in a playlist item pathname.</w:t>
+      </w:r>
+      <w:proofErr w:type="gramEnd"/>
+      <w:r>
+        <w:t xml:space="preserve"> Default is “\”.</w:t>
+      </w:r>
+      <w:r>
+        <w:t xml:space="preserve"> “\” works well on Windows however “/” works on Windows, Linux and Android.</w:t>
+      </w:r>
+    </w:p>
+    <w:p>
+      <w:pPr>
+        <w:pStyle w:val="Heading4"/>
+      </w:pPr>
+      <w:bookmarkStart w:id="61" w:name="_Toc83389400"/>
+      <w:proofErr w:type="spellStart"/>
+      <w:proofErr w:type="gramStart"/>
+      <w:r>
+        <w:t>freeSpaceToLeaveOnDestinationMB</w:t>
+      </w:r>
+      <w:bookmarkEnd w:id="61"/>
+      <w:proofErr w:type="spellEnd"/>
+      <w:proofErr w:type="gramEnd"/>
+    </w:p>
+    <w:p>
+      <w:r>
+        <w:t>The space in MB to leave in the d</w:t>
+      </w:r>
+      <w:r>
+        <w:t>evice, for example 2000 is 2GB.</w:t>
+      </w:r>
+    </w:p>
+    <w:p>
+      <w:r>
+        <w:t xml:space="preserve">When using </w:t>
+      </w:r>
+      <w:proofErr w:type="spellStart"/>
+      <w:r>
+        <w:t>SyncPodcasts</w:t>
+      </w:r>
+      <w:proofErr w:type="spellEnd"/>
+      <w:r>
+        <w:t xml:space="preserve"> c</w:t>
+      </w:r>
+      <w:r>
+        <w:t xml:space="preserve">opying will stop when there is less that this space left, however if there is less that this space left when </w:t>
+      </w:r>
+      <w:proofErr w:type="spellStart"/>
+      <w:r>
+        <w:t>SyncPodcasts</w:t>
+      </w:r>
+      <w:proofErr w:type="spellEnd"/>
+      <w:r>
+        <w:t xml:space="preserve"> is run then files will not be deleted to free up space.</w:t>
+      </w:r>
+    </w:p>
+    <w:p>
+      <w:r>
+        <w:t xml:space="preserve">When using </w:t>
+      </w:r>
+      <w:proofErr w:type="spellStart"/>
+      <w:r>
+        <w:t>DownloadPodcasts</w:t>
+      </w:r>
+      <w:proofErr w:type="spellEnd"/>
+      <w:r>
+        <w:t xml:space="preserve"> downloading will stop when there is less that this space left.</w:t>
+      </w:r>
+    </w:p>
+    <w:p>
+      <w:pPr>
+        <w:pStyle w:val="Heading4"/>
+      </w:pPr>
+      <w:bookmarkStart w:id="62" w:name="_Toc83389401"/>
+      <w:proofErr w:type="spellStart"/>
+      <w:proofErr w:type="gramStart"/>
+      <w:r>
+        <w:t>sortfield</w:t>
+      </w:r>
+      <w:bookmarkEnd w:id="62"/>
+      <w:proofErr w:type="spellEnd"/>
+      <w:proofErr w:type="gramEnd"/>
+    </w:p>
+    <w:p>
+      <w:r>
+        <w:t>The field to be used to sort the media files. If we want to copy the “first” 5 files of a given podcast then this setting is used to determine which files are first.</w:t>
+      </w:r>
+    </w:p>
+    <w:p>
+      <w:r>
+        <w:t xml:space="preserve">If the value of this setting is </w:t>
+      </w:r>
+      <w:proofErr w:type="spellStart"/>
+      <w:r>
+        <w:t>creationtime</w:t>
+      </w:r>
+      <w:proofErr w:type="spellEnd"/>
+      <w:r>
+        <w:t xml:space="preserve"> (upper or lower case) then the files are sorted by the date and time the file was created otherwise any other valu</w:t>
+      </w:r>
+      <w:r>
+        <w:t>e means they are sorted by name.</w:t>
+      </w:r>
+    </w:p>
+    <w:p>
+      <w:r>
+        <w:t>Many podcasts incorporate a numbering system into the filenames so that using the filename will work fine however sometimes they either have no number or it is a random id in those cases you may want to sort the files on the bases of the date the file was downloaded.</w:t>
+      </w:r>
+    </w:p>
+    <w:p>
+      <w:r>
+        <w:t xml:space="preserve">If you use the </w:t>
+      </w:r>
+      <w:proofErr w:type="spellStart"/>
+      <w:r>
+        <w:t>DownloadPodcasts</w:t>
+      </w:r>
+      <w:proofErr w:type="spellEnd"/>
+      <w:r>
+        <w:t xml:space="preserve"> utility to download files then you can use the </w:t>
+      </w:r>
+      <w:proofErr w:type="spellStart"/>
+      <w:r>
+        <w:t>namingStyle</w:t>
+      </w:r>
+      <w:proofErr w:type="spellEnd"/>
+      <w:r>
+        <w:t xml:space="preserve"> setting to control the filename to ensure that the filename can be sorted by publishing date. </w:t>
+      </w:r>
+    </w:p>
+    <w:p>
+      <w:r>
+        <w:t>This setting can be overridden on a podcast by podcast basis.</w:t>
+      </w:r>
+    </w:p>
+    <w:p>
+      <w:pPr>
+        <w:pStyle w:val="Heading4"/>
+      </w:pPr>
+      <w:bookmarkStart w:id="63" w:name="_Toc83389402"/>
+      <w:proofErr w:type="spellStart"/>
+      <w:proofErr w:type="gramStart"/>
+      <w:r>
+        <w:t>deleteEmptyFolder</w:t>
+      </w:r>
+      <w:bookmarkEnd w:id="63"/>
+      <w:proofErr w:type="spellEnd"/>
+      <w:proofErr w:type="gramEnd"/>
+    </w:p>
+    <w:p>
+      <w:proofErr w:type="spellStart"/>
+      <w:r>
+        <w:t>PurgePodcasts</w:t>
+      </w:r>
+      <w:proofErr w:type="spellEnd"/>
+      <w:r>
+        <w:t xml:space="preserve"> uses this field is used to control the removal of empty folders found in the source. </w:t>
+      </w:r>
+      <w:proofErr w:type="spellStart"/>
+      <w:r>
+        <w:t>SyncPodcasts</w:t>
+      </w:r>
+      <w:proofErr w:type="spellEnd"/>
+      <w:r>
+        <w:t xml:space="preserve"> uses this field to control the removal of empty folders from the destination. TRUE means remove the folder FALSE means leave empty folders.</w:t>
+      </w:r>
+    </w:p>
+    <w:p>
+      <w:r>
+        <w:t xml:space="preserve">A folder is considered to be empty if it only contains downloaded files to be deleted or generated files such as </w:t>
+      </w:r>
+      <w:proofErr w:type="spellStart"/>
+      <w:r>
+        <w:t>thumbs.db</w:t>
+      </w:r>
+      <w:proofErr w:type="spellEnd"/>
+      <w:r>
+        <w:t xml:space="preserve">. If you find a folder does not seem to be deleted then you may need to manually delete state.xml. </w:t>
+      </w:r>
+    </w:p>
+    <w:p>
+      <w:pPr>
+        <w:pStyle w:val="Heading4"/>
+      </w:pPr>
+      <w:bookmarkStart w:id="64" w:name="_Toc83389403"/>
+      <w:proofErr w:type="spellStart"/>
+      <w:proofErr w:type="gramStart"/>
+      <w:r>
         <w:lastRenderedPageBreak/>
-        <w:t>playlistPathSeparator</w:t>
-      </w:r>
-      <w:bookmarkEnd w:id="60"/>
+        <w:t>sortdirection</w:t>
+      </w:r>
+      <w:bookmarkEnd w:id="64"/>
       <w:proofErr w:type="spellEnd"/>
       <w:proofErr w:type="gramEnd"/>
     </w:p>
     <w:p>
+      <w:r>
+        <w:t xml:space="preserve">This field is also used to control the selection of media files, possible values are </w:t>
+      </w:r>
+      <w:proofErr w:type="spellStart"/>
+      <w:r>
+        <w:t>desc</w:t>
+      </w:r>
+      <w:proofErr w:type="spellEnd"/>
+      <w:r>
+        <w:t xml:space="preserve"> or </w:t>
+      </w:r>
+      <w:proofErr w:type="spellStart"/>
       <w:proofErr w:type="gramStart"/>
       <w:r>
-        <w:t>Separator to use between elements in a playlist item pathname.</w:t>
+        <w:t>asc</w:t>
+      </w:r>
+      <w:proofErr w:type="spellEnd"/>
+      <w:r>
+        <w:t xml:space="preserve"> ,</w:t>
       </w:r>
       <w:proofErr w:type="gramEnd"/>
       <w:r>
-        <w:t xml:space="preserve"> Default is “\”.</w:t>
-      </w:r>
-      <w:r>
-        <w:t xml:space="preserve"> “\” works well on Windows however “/” works on Windows, Linux and Android.</w:t>
+        <w:t xml:space="preserve"> (upper or lower case) for descending or ascending sort order.</w:t>
+      </w:r>
+    </w:p>
+    <w:p>
+      <w:r>
+        <w:t>This setting can be overridden on a podcast by podcast basis.</w:t>
       </w:r>
     </w:p>
     <w:p>
       <w:pPr>
         <w:pStyle w:val="Heading4"/>
       </w:pPr>
-      <w:bookmarkStart w:id="61" w:name="_Toc83389400"/>
+      <w:bookmarkStart w:id="65" w:name="_Toc83389404"/>
       <w:proofErr w:type="spellStart"/>
       <w:proofErr w:type="gramStart"/>
       <w:r>
-        <w:t>freeSpaceToLeaveOnDestinationMB</w:t>
-      </w:r>
-      <w:bookmarkEnd w:id="61"/>
+        <w:t>maximumNumberOfConcurrentDownloads</w:t>
+      </w:r>
+      <w:bookmarkEnd w:id="65"/>
       <w:proofErr w:type="spellEnd"/>
       <w:proofErr w:type="gramEnd"/>
     </w:p>
     <w:p>
       <w:r>
-        <w:t>The space in MB to leave in the d</w:t>
-      </w:r>
-      <w:r>
-        <w:t>evice, for example 2000 is 2GB.</w:t>
-      </w:r>
-    </w:p>
-    <w:p>
-      <w:r>
-        <w:t xml:space="preserve">When using </w:t>
-      </w:r>
-      <w:proofErr w:type="spellStart"/>
-      <w:r>
-        <w:t>SyncPodcasts</w:t>
-      </w:r>
-      <w:proofErr w:type="spellEnd"/>
-      <w:r>
-        <w:t xml:space="preserve"> c</w:t>
-      </w:r>
-      <w:r>
-        <w:t xml:space="preserve">opying will stop when there is less that this space left, however if there is less that this space left when </w:t>
-      </w:r>
-      <w:proofErr w:type="spellStart"/>
-      <w:r>
-        <w:t>SyncPodcasts</w:t>
-      </w:r>
-      <w:proofErr w:type="spellEnd"/>
-      <w:r>
-        <w:t xml:space="preserve"> is run then files will not be deleted to free up space.</w:t>
-      </w:r>
-    </w:p>
-    <w:p>
-      <w:r>
-        <w:t xml:space="preserve">When using </w:t>
+        <w:t xml:space="preserve">This element is only used by </w:t>
       </w:r>
       <w:proofErr w:type="spellStart"/>
       <w:r>
@@ -12786,201 +12985,17 @@
       </w:r>
       <w:proofErr w:type="spellEnd"/>
       <w:r>
-        <w:t xml:space="preserve"> downloading will stop when there is less that this space left.</w:t>
+        <w:t xml:space="preserve"> and controls how many downloads are running at the same time. Your computer or the server that holds the podcasts may limit the number of connections it will accept.</w:t>
       </w:r>
     </w:p>
     <w:p>
       <w:pPr>
         <w:pStyle w:val="Heading4"/>
       </w:pPr>
-      <w:bookmarkStart w:id="62" w:name="_Toc83389401"/>
+      <w:bookmarkStart w:id="66" w:name="_Toc83389405"/>
       <w:proofErr w:type="spellStart"/>
       <w:proofErr w:type="gramStart"/>
       <w:r>
-        <w:t>sortfield</w:t>
-      </w:r>
-      <w:bookmarkEnd w:id="62"/>
-      <w:proofErr w:type="spellEnd"/>
-      <w:proofErr w:type="gramEnd"/>
-    </w:p>
-    <w:p>
-      <w:r>
-        <w:t>The field to be used to sort the media files. If we want to copy the “first” 5 files of a given podcast then this setting is used to determine which files are first.</w:t>
-      </w:r>
-    </w:p>
-    <w:p>
-      <w:r>
-        <w:t xml:space="preserve">If the value of this setting is </w:t>
-      </w:r>
-      <w:proofErr w:type="spellStart"/>
-      <w:r>
-        <w:t>creationtime</w:t>
-      </w:r>
-      <w:proofErr w:type="spellEnd"/>
-      <w:r>
-        <w:t xml:space="preserve"> (upper or lower case) then the files are sorted by the date and time the file was created otherwise any other valu</w:t>
-      </w:r>
-      <w:r>
-        <w:t>e means they are sorted by name.</w:t>
-      </w:r>
-    </w:p>
-    <w:p>
-      <w:r>
-        <w:t>Many podcasts incorporate a numbering system into the filenames so that using the filename will work fine however sometimes they either have no number or it is a random id in those cases you may want to sort the files on the bases of the date the file was downloaded.</w:t>
-      </w:r>
-    </w:p>
-    <w:p>
-      <w:r>
-        <w:t xml:space="preserve">If you use the </w:t>
-      </w:r>
-      <w:proofErr w:type="spellStart"/>
-      <w:r>
-        <w:t>DownloadPodcasts</w:t>
-      </w:r>
-      <w:proofErr w:type="spellEnd"/>
-      <w:r>
-        <w:t xml:space="preserve"> utility to download files then you can use the </w:t>
-      </w:r>
-      <w:proofErr w:type="spellStart"/>
-      <w:r>
-        <w:t>namingStyle</w:t>
-      </w:r>
-      <w:proofErr w:type="spellEnd"/>
-      <w:r>
-        <w:t xml:space="preserve"> setting to control the filename to ensure that the filename can be sorted by publishing date. </w:t>
-      </w:r>
-    </w:p>
-    <w:p>
-      <w:r>
-        <w:t>This setting can be overridden on a podcast by podcast basis.</w:t>
-      </w:r>
-    </w:p>
-    <w:p>
-      <w:pPr>
-        <w:pStyle w:val="Heading4"/>
-      </w:pPr>
-      <w:bookmarkStart w:id="63" w:name="_Toc83389402"/>
-      <w:proofErr w:type="spellStart"/>
-      <w:proofErr w:type="gramStart"/>
-      <w:r>
-        <w:t>deleteEmptyFolder</w:t>
-      </w:r>
-      <w:bookmarkEnd w:id="63"/>
-      <w:proofErr w:type="spellEnd"/>
-      <w:proofErr w:type="gramEnd"/>
-    </w:p>
-    <w:p>
-      <w:proofErr w:type="spellStart"/>
-      <w:r>
-        <w:t>PurgePodcasts</w:t>
-      </w:r>
-      <w:proofErr w:type="spellEnd"/>
-      <w:r>
-        <w:t xml:space="preserve"> uses this field is used to control the removal of empty folders found in the source. </w:t>
-      </w:r>
-      <w:proofErr w:type="spellStart"/>
-      <w:r>
-        <w:t>SyncPodcasts</w:t>
-      </w:r>
-      <w:proofErr w:type="spellEnd"/>
-      <w:r>
-        <w:t xml:space="preserve"> uses this field to control the removal of empty folders from the destination. TRUE means remove the folder FALSE means leave empty folders.</w:t>
-      </w:r>
-    </w:p>
-    <w:p>
-      <w:r>
-        <w:t xml:space="preserve">A folder is considered to be empty if it only contains downloaded files to be deleted or generated files such as </w:t>
-      </w:r>
-      <w:proofErr w:type="spellStart"/>
-      <w:r>
-        <w:t>thumbs.db</w:t>
-      </w:r>
-      <w:proofErr w:type="spellEnd"/>
-      <w:r>
-        <w:t xml:space="preserve">. If you find a folder does not seem to be deleted then you may need to manually delete state.xml. </w:t>
-      </w:r>
-    </w:p>
-    <w:p>
-      <w:pPr>
-        <w:pStyle w:val="Heading4"/>
-      </w:pPr>
-      <w:bookmarkStart w:id="64" w:name="_Toc83389403"/>
-      <w:proofErr w:type="spellStart"/>
-      <w:proofErr w:type="gramStart"/>
-      <w:r>
-        <w:t>sortdirection</w:t>
-      </w:r>
-      <w:bookmarkEnd w:id="64"/>
-      <w:proofErr w:type="spellEnd"/>
-      <w:proofErr w:type="gramEnd"/>
-    </w:p>
-    <w:p>
-      <w:r>
-        <w:t xml:space="preserve">This field is also used to control the selection of media files, possible values are </w:t>
-      </w:r>
-      <w:proofErr w:type="spellStart"/>
-      <w:r>
-        <w:t>desc</w:t>
-      </w:r>
-      <w:proofErr w:type="spellEnd"/>
-      <w:r>
-        <w:t xml:space="preserve"> or </w:t>
-      </w:r>
-      <w:proofErr w:type="spellStart"/>
-      <w:proofErr w:type="gramStart"/>
-      <w:r>
-        <w:t>asc</w:t>
-      </w:r>
-      <w:proofErr w:type="spellEnd"/>
-      <w:r>
-        <w:t xml:space="preserve"> ,</w:t>
-      </w:r>
-      <w:proofErr w:type="gramEnd"/>
-      <w:r>
-        <w:t xml:space="preserve"> (upper or lower case) for descending or ascending sort order.</w:t>
-      </w:r>
-    </w:p>
-    <w:p>
-      <w:r>
-        <w:t>This setting can be overridden on a podcast by podcast basis.</w:t>
-      </w:r>
-    </w:p>
-    <w:p>
-      <w:pPr>
-        <w:pStyle w:val="Heading4"/>
-      </w:pPr>
-      <w:bookmarkStart w:id="65" w:name="_Toc83389404"/>
-      <w:proofErr w:type="spellStart"/>
-      <w:proofErr w:type="gramStart"/>
-      <w:r>
-        <w:t>maximumNumberOfConcurrentDownloads</w:t>
-      </w:r>
-      <w:bookmarkEnd w:id="65"/>
-      <w:proofErr w:type="spellEnd"/>
-      <w:proofErr w:type="gramEnd"/>
-    </w:p>
-    <w:p>
-      <w:r>
-        <w:t xml:space="preserve">This element is only used by </w:t>
-      </w:r>
-      <w:proofErr w:type="spellStart"/>
-      <w:r>
-        <w:t>DownloadPodcasts</w:t>
-      </w:r>
-      <w:proofErr w:type="spellEnd"/>
-      <w:r>
-        <w:t xml:space="preserve"> and controls how many downloads are running at the same time. Your computer or the server that holds the podcasts may limit the number of connections it will accept.</w:t>
-      </w:r>
-    </w:p>
-    <w:p>
-      <w:pPr>
-        <w:pStyle w:val="Heading4"/>
-      </w:pPr>
-      <w:bookmarkStart w:id="66" w:name="_Toc83389405"/>
-      <w:proofErr w:type="spellStart"/>
-      <w:proofErr w:type="gramStart"/>
-      <w:r>
-        <w:lastRenderedPageBreak/>
         <w:t>retryWaitInSeconds</w:t>
       </w:r>
       <w:bookmarkEnd w:id="66"/>
@@ -13216,6 +13231,7 @@
       <w:proofErr w:type="spellStart"/>
       <w:proofErr w:type="gramStart"/>
       <w:r>
+        <w:lastRenderedPageBreak/>
         <w:t>namingStyle</w:t>
       </w:r>
       <w:bookmarkEnd w:id="70"/>
@@ -13321,11 +13337,7 @@
           </w:tcPr>
           <w:p>
             <w:r>
-              <w:t xml:space="preserve">Published date in the YYYY MM DD HH MM (to enable the files to be sorted by published date) followed by the episode title, as specified in the </w:t>
-            </w:r>
-            <w:r>
-              <w:lastRenderedPageBreak/>
-              <w:t>feed. Any characters that cannot be used in a filename will be replaced with an underscore.</w:t>
+              <w:t>Published date in the YYYY MM DD HH MM (to enable the files to be sorted by published date) followed by the episode title, as specified in the feed. Any characters that cannot be used in a filename will be replaced with an underscore.</w:t>
             </w:r>
           </w:p>
         </w:tc>
@@ -13338,7 +13350,6 @@
           <w:p>
             <w:proofErr w:type="spellStart"/>
             <w:r>
-              <w:lastRenderedPageBreak/>
               <w:t>pubdate_url</w:t>
             </w:r>
             <w:proofErr w:type="spellEnd"/>
@@ -13517,6 +13528,62 @@
       <w:pPr>
         <w:pStyle w:val="Heading4"/>
       </w:pPr>
+      <w:proofErr w:type="spellStart"/>
+      <w:proofErr w:type="gramStart"/>
+      <w:r>
+        <w:t>maximumNumberOfDownloadedItems</w:t>
+      </w:r>
+      <w:proofErr w:type="spellEnd"/>
+      <w:proofErr w:type="gramEnd"/>
+    </w:p>
+    <w:p>
+      <w:r>
+        <w:t xml:space="preserve">This element is only used by </w:t>
+      </w:r>
+      <w:proofErr w:type="spellStart"/>
+      <w:r>
+        <w:t>DownloadPodcasts</w:t>
+      </w:r>
+      <w:proofErr w:type="spellEnd"/>
+      <w:r>
+        <w:t xml:space="preserve"> and is used to determine how many items to keep in the download cache. For example if there are 10 episodes available for a feed and 2 of them are </w:t>
+      </w:r>
+      <w:r>
+        <w:lastRenderedPageBreak/>
+        <w:t>already in the cache and this value is set to be 5 then 3 episodes will be downloaded. After they have been downloaded no more episodes will be downloaded until some have been deleted.</w:t>
+      </w:r>
+    </w:p>
+    <w:p>
+      <w:r>
+        <w:t xml:space="preserve">This element can be used to throttle the number of downloads, to throttle the number of items that are synced use </w:t>
+      </w:r>
+      <w:r>
+        <w:t>podcast/</w:t>
+      </w:r>
+      <w:r>
+        <w:t>number</w:t>
+      </w:r>
+      <w:r>
+        <w:t xml:space="preserve"> (see below)</w:t>
+      </w:r>
+    </w:p>
+    <w:p>
+      <w:r>
+        <w:t xml:space="preserve">This element is optional, if it is omitted then all available items for a given feed will be downloaded, subject to the </w:t>
+      </w:r>
+      <w:proofErr w:type="spellStart"/>
+      <w:r>
+        <w:t>downloadStrategy</w:t>
+      </w:r>
+      <w:proofErr w:type="spellEnd"/>
+      <w:r>
+        <w:t xml:space="preserve"> (see above).</w:t>
+      </w:r>
+    </w:p>
+    <w:p>
+      <w:pPr>
+        <w:pStyle w:val="Heading4"/>
+      </w:pPr>
       <w:bookmarkStart w:id="73" w:name="_Toc83389412"/>
       <w:proofErr w:type="gramStart"/>
       <w:r>
@@ -13585,11 +13652,7 @@
     </w:p>
     <w:p>
       <w:r>
-        <w:t xml:space="preserve">Possible values are verbose or none. If it is set to verbose then the console applications will display diagnostic information. If it is set to none (the default) then no diagnostic output is displayed. This </w:t>
-      </w:r>
-      <w:r>
-        <w:lastRenderedPageBreak/>
-        <w:t xml:space="preserve">setting only affects the console applications the </w:t>
+        <w:t xml:space="preserve">Possible values are verbose or none. If it is set to verbose then the console applications will display diagnostic information. If it is set to none (the default) then no diagnostic output is displayed. This setting only affects the console applications the </w:t>
       </w:r>
       <w:proofErr w:type="spellStart"/>
       <w:r>
@@ -13846,6 +13909,7 @@
       <w:proofErr w:type="spellStart"/>
       <w:proofErr w:type="gramStart"/>
       <w:r>
+        <w:lastRenderedPageBreak/>
         <w:t>workingdirectory</w:t>
       </w:r>
       <w:bookmarkEnd w:id="79"/>
@@ -14008,7 +14072,6 @@
     </w:p>
     <w:p>
       <w:r>
-        <w:lastRenderedPageBreak/>
         <w:t xml:space="preserve">It is also used by </w:t>
       </w:r>
       <w:proofErr w:type="spellStart"/>
@@ -14095,6 +14158,43 @@
       </w:r>
     </w:p>
     <w:p>
+      <w:r>
+        <w:t xml:space="preserve">This element can be used to throttle the number of </w:t>
+      </w:r>
+      <w:r>
+        <w:t>items that are synced</w:t>
+      </w:r>
+      <w:r>
+        <w:t xml:space="preserve">, to throttle the number of items </w:t>
+      </w:r>
+      <w:r>
+        <w:t xml:space="preserve">downloaded </w:t>
+      </w:r>
+      <w:r>
+        <w:t xml:space="preserve">use </w:t>
+      </w:r>
+      <w:r>
+        <w:t>feed/</w:t>
+      </w:r>
+      <w:proofErr w:type="spellStart"/>
+      <w:r>
+        <w:t>maximumNumberOfDownloadedItems</w:t>
+      </w:r>
+      <w:proofErr w:type="spellEnd"/>
+      <w:r>
+        <w:t xml:space="preserve"> </w:t>
+      </w:r>
+      <w:r>
+        <w:t xml:space="preserve">(see </w:t>
+      </w:r>
+      <w:r>
+        <w:t>above</w:t>
+      </w:r>
+      <w:r>
+        <w:t>)</w:t>
+      </w:r>
+    </w:p>
+    <w:p>
       <w:pPr>
         <w:pStyle w:val="Heading4"/>
       </w:pPr>
@@ -14159,6 +14259,7 @@
       <w:proofErr w:type="spellStart"/>
       <w:proofErr w:type="gramStart"/>
       <w:r>
+        <w:lastRenderedPageBreak/>
         <w:t>postdownloadcommand</w:t>
       </w:r>
       <w:proofErr w:type="spellEnd"/>
@@ -14297,7 +14398,6 @@
       <w:proofErr w:type="spellStart"/>
       <w:proofErr w:type="gramStart"/>
       <w:r>
-        <w:lastRenderedPageBreak/>
         <w:t>namingStyle</w:t>
       </w:r>
       <w:bookmarkEnd w:id="92"/>
@@ -14350,7 +14450,36 @@
         <w:t>This is the same as the setting in the global section, if it is missing then the one from the global section is used</w:t>
       </w:r>
     </w:p>
+    <w:p>
+      <w:pPr>
+        <w:pStyle w:val="Heading4"/>
+      </w:pPr>
+      <w:r>
+        <w:t xml:space="preserve"> </w:t>
+      </w:r>
+      <w:proofErr w:type="spellStart"/>
+      <w:proofErr w:type="gramStart"/>
+      <w:r>
+        <w:t>maximumNumberOfDownloadedItems</w:t>
+      </w:r>
+      <w:proofErr w:type="spellEnd"/>
+      <w:proofErr w:type="gramEnd"/>
+    </w:p>
+    <w:p>
+      <w:r>
+        <w:t>This is the same as the setting in the global section, if it is missing then the one from the global section is used</w:t>
+      </w:r>
+    </w:p>
     <w:p/>
+    <w:p>
+      <w:pPr>
+        <w:pStyle w:val="Heading4"/>
+        <w:numPr>
+          <w:ilvl w:val="0"/>
+          <w:numId w:val="0"/>
+        </w:numPr>
+      </w:pPr>
+    </w:p>
     <w:sectPr>
       <w:footerReference w:type="default" r:id="rId16"/>
       <w:pgSz w:w="11906" w:h="16838"/>
@@ -16459,7 +16588,7 @@
   <w:style w:type="paragraph" w:default="1" w:styleId="Normal">
     <w:name w:val="Normal"/>
     <w:qFormat/>
-    <w:rsid w:val="00AF5D57"/>
+    <w:rsid w:val="006E2A57"/>
   </w:style>
   <w:style w:type="paragraph" w:styleId="Heading1">
     <w:name w:val="heading 1"/>
@@ -17514,7 +17643,7 @@
 </file>
 
 <file path=customXml/itemProps2.xml><?xml version="1.0" encoding="utf-8"?>
-<ds:datastoreItem xmlns:ds="http://schemas.openxmlformats.org/officeDocument/2006/customXml" ds:itemID="{DB860017-AD0D-433F-8E28-18366B4271BD}">
+<ds:datastoreItem xmlns:ds="http://schemas.openxmlformats.org/officeDocument/2006/customXml" ds:itemID="{9F2B4C07-487F-4C5C-930A-B9BB40C80099}">
   <ds:schemaRefs>
     <ds:schemaRef ds:uri="http://schemas.openxmlformats.org/officeDocument/2006/bibliography"/>
   </ds:schemaRefs>

</xml_diff>

<commit_message>
use new v3.2.0.0 build in android to fix filename errors
</commit_message>
<xml_diff>
--- a/Android/Reference/PodcastUtilities/Podcast Utilities User Guide.docx
+++ b/Android/Reference/PodcastUtilities/Podcast Utilities User Guide.docx
@@ -97,6 +97,7 @@
                 <w:dataBinding w:prefixMappings="xmlns:ns0='http://schemas.openxmlformats.org/package/2006/metadata/core-properties' xmlns:ns1='http://purl.org/dc/elements/1.1/'" w:xpath="/ns0:coreProperties[1]/ns1:title[1]" w:storeItemID="{6C3C8BC8-F283-45AE-878A-BAB7291924A1}"/>
                 <w:text/>
               </w:sdtPr>
+              <w:sdtEndPr/>
               <w:sdtContent>
                 <w:tc>
                   <w:tcPr>
@@ -147,6 +148,7 @@
                 <w:dataBinding w:prefixMappings="xmlns:ns0='http://schemas.openxmlformats.org/package/2006/metadata/core-properties' xmlns:ns1='http://purl.org/dc/elements/1.1/'" w:xpath="/ns0:coreProperties[1]/ns1:subject[1]" w:storeItemID="{6C3C8BC8-F283-45AE-878A-BAB7291924A1}"/>
                 <w:text/>
               </w:sdtPr>
+              <w:sdtEndPr/>
               <w:sdtContent>
                 <w:tc>
                   <w:tcPr>
@@ -214,6 +216,7 @@
                 <w:dataBinding w:prefixMappings="xmlns:ns0='http://schemas.openxmlformats.org/package/2006/metadata/core-properties' xmlns:ns1='http://purl.org/dc/elements/1.1/'" w:xpath="/ns0:coreProperties[1]/ns1:creator[1]" w:storeItemID="{6C3C8BC8-F283-45AE-878A-BAB7291924A1}"/>
                 <w:text/>
               </w:sdtPr>
+              <w:sdtEndPr/>
               <w:sdtContent>
                 <w:tc>
                   <w:tcPr>
@@ -266,8 +269,10 @@
                     <w:b/>
                     <w:bCs/>
                   </w:rPr>
-                  <w:t>November 2022</w:t>
+                  <w:t>May 2024</w:t>
                 </w:r>
+                <w:bookmarkStart w:id="0" w:name="_GoBack"/>
+                <w:bookmarkEnd w:id="0"/>
               </w:p>
               <w:p>
                 <w:pPr>
@@ -290,7 +295,7 @@
                     <w:b/>
                     <w:bCs/>
                   </w:rPr>
-                  <w:t>3.1</w:t>
+                  <w:t>3.2</w:t>
                 </w:r>
                 <w:r>
                   <w:rPr>
@@ -322,6 +327,7 @@
                 <w:dataBinding w:prefixMappings="xmlns:ns0='http://schemas.microsoft.com/office/2006/coverPageProps'" w:xpath="/ns0:CoverPageProperties[1]/ns0:Abstract[1]" w:storeItemID="{55AF091B-3C7A-41E3-B477-F2FDAA23CFDA}"/>
                 <w:text/>
               </w:sdtPr>
+              <w:sdtEndPr/>
               <w:sdtContent>
                 <w:tc>
                   <w:tcPr>
@@ -351,8 +357,8 @@
         </w:p>
       </w:sdtContent>
     </w:sdt>
-    <w:bookmarkStart w:id="0" w:name="_Toc83389346" w:displacedByCustomXml="next"/>
-    <w:bookmarkStart w:id="1" w:name="_Toc290719976" w:displacedByCustomXml="next"/>
+    <w:bookmarkStart w:id="1" w:name="_Toc83389346" w:displacedByCustomXml="next"/>
+    <w:bookmarkStart w:id="2" w:name="_Toc290719976" w:displacedByCustomXml="next"/>
     <w:sdt>
       <w:sdtPr>
         <w:rPr>
@@ -369,6 +375,7 @@
           <w:docPartUnique/>
         </w:docPartObj>
       </w:sdtPr>
+      <w:sdtEndPr/>
       <w:sdtContent>
         <w:p>
           <w:pPr>
@@ -377,7 +384,7 @@
           <w:r>
             <w:t>Contents</w:t>
           </w:r>
-          <w:bookmarkEnd w:id="0"/>
+          <w:bookmarkEnd w:id="1"/>
         </w:p>
         <w:p>
           <w:pPr>
@@ -6012,21 +6019,7 @@
                 <w:rStyle w:val="Hyperlink"/>
                 <w:noProof/>
               </w:rPr>
-              <w:t>deleteDow</w:t>
-            </w:r>
-            <w:r>
-              <w:rPr>
-                <w:rStyle w:val="Hyperlink"/>
-                <w:noProof/>
-              </w:rPr>
-              <w:t>n</w:t>
-            </w:r>
-            <w:r>
-              <w:rPr>
-                <w:rStyle w:val="Hyperlink"/>
-                <w:noProof/>
-              </w:rPr>
-              <w:t>loadsDaysOld</w:t>
+              <w:t>deleteDownloadsDaysOld</w:t>
             </w:r>
             <w:r>
               <w:rPr>
@@ -7999,13 +7992,13 @@
           <w:numId w:val="6"/>
         </w:numPr>
       </w:pPr>
-      <w:bookmarkStart w:id="2" w:name="_Toc83389347"/>
+      <w:bookmarkStart w:id="3" w:name="_Toc83389347"/>
       <w:r>
         <w:lastRenderedPageBreak/>
         <w:t>What is Podcast Utilities?</w:t>
       </w:r>
-      <w:bookmarkEnd w:id="1"/>
       <w:bookmarkEnd w:id="2"/>
+      <w:bookmarkEnd w:id="3"/>
     </w:p>
     <w:p>
       <w:proofErr w:type="spellStart"/>
@@ -8027,14 +8020,14 @@
       <w:pPr>
         <w:pStyle w:val="Heading2"/>
       </w:pPr>
-      <w:bookmarkStart w:id="3" w:name="_Toc83389348"/>
+      <w:bookmarkStart w:id="4" w:name="_Toc83389348"/>
       <w:r>
         <w:t>B</w:t>
       </w:r>
       <w:r>
         <w:t>enefits</w:t>
       </w:r>
-      <w:bookmarkEnd w:id="3"/>
+      <w:bookmarkEnd w:id="4"/>
     </w:p>
     <w:p>
       <w:r>
@@ -8228,16 +8221,16 @@
       <w:pPr>
         <w:pStyle w:val="Heading1"/>
       </w:pPr>
-      <w:bookmarkStart w:id="4" w:name="_Toc290719977"/>
-      <w:bookmarkStart w:id="5" w:name="_Toc83389349"/>
+      <w:bookmarkStart w:id="5" w:name="_Toc290719977"/>
+      <w:bookmarkStart w:id="6" w:name="_Toc83389349"/>
       <w:r>
         <w:t>Installing Podcast Utilities</w:t>
       </w:r>
-      <w:bookmarkEnd w:id="4"/>
+      <w:bookmarkEnd w:id="5"/>
       <w:r>
         <w:t xml:space="preserve"> from the distribution ZIP</w:t>
       </w:r>
-      <w:bookmarkEnd w:id="5"/>
+      <w:bookmarkEnd w:id="6"/>
     </w:p>
     <w:p>
       <w:r>
@@ -8256,13 +8249,13 @@
       <w:pPr>
         <w:pStyle w:val="Heading2"/>
       </w:pPr>
-      <w:bookmarkStart w:id="6" w:name="_Toc290719978"/>
-      <w:bookmarkStart w:id="7" w:name="_Toc83389350"/>
+      <w:bookmarkStart w:id="7" w:name="_Toc290719978"/>
+      <w:bookmarkStart w:id="8" w:name="_Toc83389350"/>
       <w:r>
         <w:t>Prerequisites</w:t>
       </w:r>
-      <w:bookmarkEnd w:id="6"/>
       <w:bookmarkEnd w:id="7"/>
+      <w:bookmarkEnd w:id="8"/>
     </w:p>
     <w:p>
       <w:r>
@@ -8278,11 +8271,11 @@
       <w:pPr>
         <w:pStyle w:val="Heading3"/>
       </w:pPr>
-      <w:bookmarkStart w:id="8" w:name="_Toc83389351"/>
+      <w:bookmarkStart w:id="9" w:name="_Toc83389351"/>
       <w:r>
         <w:t>Using .NET Framework on Windows</w:t>
       </w:r>
-      <w:bookmarkEnd w:id="8"/>
+      <w:bookmarkEnd w:id="9"/>
     </w:p>
     <w:p>
       <w:pPr>
@@ -8327,11 +8320,11 @@
       <w:pPr>
         <w:pStyle w:val="Heading3"/>
       </w:pPr>
-      <w:bookmarkStart w:id="9" w:name="_Toc83389352"/>
+      <w:bookmarkStart w:id="10" w:name="_Toc83389352"/>
       <w:r>
         <w:t>Using the cross platform .NET Core</w:t>
       </w:r>
-      <w:bookmarkEnd w:id="9"/>
+      <w:bookmarkEnd w:id="10"/>
       <w:r>
         <w:t xml:space="preserve"> </w:t>
       </w:r>
@@ -8377,18 +8370,21 @@
         </w:numPr>
       </w:pPr>
       <w:r>
-        <w:t>.NET Core v2.1 or better</w:t>
+        <w:t>.NET Core v3</w:t>
+      </w:r>
+      <w:r>
+        <w:t>.1 or better</w:t>
       </w:r>
     </w:p>
     <w:p>
       <w:pPr>
         <w:pStyle w:val="Heading3"/>
       </w:pPr>
-      <w:bookmarkStart w:id="10" w:name="_Toc83389353"/>
+      <w:bookmarkStart w:id="11" w:name="_Toc83389353"/>
       <w:r>
         <w:t>Using Mono</w:t>
       </w:r>
-      <w:bookmarkEnd w:id="10"/>
+      <w:bookmarkEnd w:id="11"/>
     </w:p>
     <w:p>
       <w:pPr>
@@ -8418,11 +8414,11 @@
       <w:pPr>
         <w:pStyle w:val="Heading3"/>
       </w:pPr>
-      <w:bookmarkStart w:id="11" w:name="_Toc83389354"/>
+      <w:bookmarkStart w:id="12" w:name="_Toc83389354"/>
       <w:r>
         <w:t>TLS 1.0</w:t>
       </w:r>
-      <w:bookmarkEnd w:id="11"/>
+      <w:bookmarkEnd w:id="12"/>
     </w:p>
     <w:p>
       <w:r>
@@ -8513,11 +8509,11 @@
       <w:pPr>
         <w:pStyle w:val="Heading3"/>
       </w:pPr>
-      <w:bookmarkStart w:id="12" w:name="_Toc83389355"/>
+      <w:bookmarkStart w:id="13" w:name="_Toc83389355"/>
       <w:r>
         <w:t>MTP</w:t>
       </w:r>
-      <w:bookmarkEnd w:id="12"/>
+      <w:bookmarkEnd w:id="13"/>
     </w:p>
     <w:p>
       <w:r>
@@ -8541,13 +8537,13 @@
       <w:pPr>
         <w:pStyle w:val="Heading2"/>
       </w:pPr>
-      <w:bookmarkStart w:id="13" w:name="_Toc290719979"/>
-      <w:bookmarkStart w:id="14" w:name="_Toc83389356"/>
+      <w:bookmarkStart w:id="14" w:name="_Toc290719979"/>
+      <w:bookmarkStart w:id="15" w:name="_Toc83389356"/>
       <w:r>
         <w:t>Copying the distribution</w:t>
       </w:r>
-      <w:bookmarkEnd w:id="13"/>
       <w:bookmarkEnd w:id="14"/>
+      <w:bookmarkEnd w:id="15"/>
     </w:p>
     <w:p>
       <w:r>
@@ -8566,12 +8562,12 @@
       <w:pPr>
         <w:pStyle w:val="Heading2"/>
       </w:pPr>
-      <w:bookmarkStart w:id="15" w:name="_Toc83389357"/>
+      <w:bookmarkStart w:id="16" w:name="_Toc83389357"/>
       <w:r>
         <w:lastRenderedPageBreak/>
         <w:t>Distribution contents</w:t>
       </w:r>
-      <w:bookmarkEnd w:id="15"/>
+      <w:bookmarkEnd w:id="16"/>
     </w:p>
     <w:p>
       <w:r>
@@ -8582,11 +8578,11 @@
       <w:pPr>
         <w:pStyle w:val="Heading3"/>
       </w:pPr>
-      <w:bookmarkStart w:id="16" w:name="_Toc83389358"/>
+      <w:bookmarkStart w:id="17" w:name="_Toc83389358"/>
       <w:r>
         <w:t>.NET Framework</w:t>
       </w:r>
-      <w:bookmarkEnd w:id="16"/>
+      <w:bookmarkEnd w:id="17"/>
       <w:r>
         <w:t xml:space="preserve"> </w:t>
       </w:r>
@@ -8628,11 +8624,11 @@
       <w:pPr>
         <w:pStyle w:val="Heading3"/>
       </w:pPr>
-      <w:bookmarkStart w:id="17" w:name="_Toc83389359"/>
+      <w:bookmarkStart w:id="18" w:name="_Toc83389359"/>
       <w:r>
         <w:t>.NET Core</w:t>
       </w:r>
-      <w:bookmarkEnd w:id="17"/>
+      <w:bookmarkEnd w:id="18"/>
     </w:p>
     <w:p>
       <w:r>
@@ -8643,7 +8639,14 @@
           <w:rFonts w:ascii="Consolas" w:hAnsi="Consolas"/>
           <w:b/>
         </w:rPr>
-        <w:t>netcoreapp2.1</w:t>
+        <w:t>netcoreapp3</w:t>
+      </w:r>
+      <w:r>
+        <w:rPr>
+          <w:rFonts w:ascii="Consolas" w:hAnsi="Consolas"/>
+          <w:b/>
+        </w:rPr>
+        <w:t>.1</w:t>
       </w:r>
       <w:r>
         <w:t xml:space="preserve"> folder. Ensure that you have .NET Core installed on your target machine by typing</w:t>
@@ -9041,7 +9044,7 @@
       <w:pPr>
         <w:pStyle w:val="Heading1"/>
       </w:pPr>
-      <w:bookmarkStart w:id="18" w:name="_Toc83389360"/>
+      <w:bookmarkStart w:id="19" w:name="_Toc83389360"/>
       <w:r>
         <w:t xml:space="preserve">Installing Podcast Utilities from </w:t>
       </w:r>
@@ -9049,7 +9052,7 @@
       <w:r>
         <w:t>Chocolatey</w:t>
       </w:r>
-      <w:bookmarkEnd w:id="18"/>
+      <w:bookmarkEnd w:id="19"/>
       <w:proofErr w:type="spellEnd"/>
     </w:p>
     <w:p>
@@ -9074,21 +9077,21 @@
       <w:pPr>
         <w:pStyle w:val="Heading2"/>
       </w:pPr>
-      <w:bookmarkStart w:id="19" w:name="_Toc83389361"/>
+      <w:bookmarkStart w:id="20" w:name="_Toc83389361"/>
       <w:r>
         <w:t>Prerequisites</w:t>
       </w:r>
-      <w:bookmarkEnd w:id="19"/>
+      <w:bookmarkEnd w:id="20"/>
     </w:p>
     <w:p>
       <w:pPr>
         <w:pStyle w:val="Heading3"/>
       </w:pPr>
-      <w:bookmarkStart w:id="20" w:name="_Toc83389362"/>
+      <w:bookmarkStart w:id="21" w:name="_Toc83389362"/>
       <w:r>
         <w:t>NET Framework/.NET Core</w:t>
       </w:r>
-      <w:bookmarkEnd w:id="20"/>
+      <w:bookmarkEnd w:id="21"/>
     </w:p>
     <w:p>
       <w:r>
@@ -9099,12 +9102,12 @@
       <w:pPr>
         <w:pStyle w:val="Heading3"/>
       </w:pPr>
-      <w:bookmarkStart w:id="21" w:name="_Toc83389363"/>
+      <w:bookmarkStart w:id="22" w:name="_Toc83389363"/>
       <w:proofErr w:type="spellStart"/>
       <w:r>
         <w:t>Chocolatey</w:t>
       </w:r>
-      <w:bookmarkEnd w:id="21"/>
+      <w:bookmarkEnd w:id="22"/>
       <w:proofErr w:type="spellEnd"/>
     </w:p>
     <w:p>
@@ -9138,11 +9141,11 @@
       <w:pPr>
         <w:pStyle w:val="Heading2"/>
       </w:pPr>
-      <w:bookmarkStart w:id="22" w:name="_Toc83389364"/>
+      <w:bookmarkStart w:id="23" w:name="_Toc83389364"/>
       <w:r>
         <w:t>Installing</w:t>
       </w:r>
-      <w:bookmarkEnd w:id="22"/>
+      <w:bookmarkEnd w:id="23"/>
     </w:p>
     <w:p>
       <w:r>
@@ -9245,11 +9248,11 @@
       <w:pPr>
         <w:pStyle w:val="Heading3"/>
       </w:pPr>
-      <w:bookmarkStart w:id="23" w:name="_Toc83389365"/>
+      <w:bookmarkStart w:id="24" w:name="_Toc83389365"/>
       <w:r>
         <w:t>.NET Framework</w:t>
       </w:r>
-      <w:bookmarkEnd w:id="23"/>
+      <w:bookmarkEnd w:id="24"/>
     </w:p>
     <w:p>
       <w:r>
@@ -9282,11 +9285,11 @@
       <w:pPr>
         <w:pStyle w:val="Heading3"/>
       </w:pPr>
-      <w:bookmarkStart w:id="24" w:name="_Toc83389366"/>
+      <w:bookmarkStart w:id="25" w:name="_Toc83389366"/>
       <w:r>
         <w:t>.NET Core</w:t>
       </w:r>
-      <w:bookmarkEnd w:id="24"/>
+      <w:bookmarkEnd w:id="25"/>
     </w:p>
     <w:p>
       <w:r>
@@ -9355,12 +9358,12 @@
       <w:pPr>
         <w:pStyle w:val="Heading1"/>
       </w:pPr>
-      <w:bookmarkStart w:id="25" w:name="_Toc83389367"/>
+      <w:bookmarkStart w:id="26" w:name="_Toc83389367"/>
       <w:proofErr w:type="spellStart"/>
       <w:r>
         <w:t>DownloadPodcasts</w:t>
       </w:r>
-      <w:bookmarkEnd w:id="25"/>
+      <w:bookmarkEnd w:id="26"/>
       <w:proofErr w:type="spellEnd"/>
     </w:p>
     <w:p>
@@ -9393,11 +9396,11 @@
       <w:pPr>
         <w:pStyle w:val="Heading2"/>
       </w:pPr>
-      <w:bookmarkStart w:id="26" w:name="_Toc83389368"/>
+      <w:bookmarkStart w:id="27" w:name="_Toc83389368"/>
       <w:r>
         <w:t>Typical Usage</w:t>
       </w:r>
-      <w:bookmarkEnd w:id="26"/>
+      <w:bookmarkEnd w:id="27"/>
     </w:p>
     <w:p>
       <w:r>
@@ -9416,11 +9419,11 @@
       <w:pPr>
         <w:pStyle w:val="Heading2"/>
       </w:pPr>
-      <w:bookmarkStart w:id="27" w:name="_Toc83389369"/>
+      <w:bookmarkStart w:id="28" w:name="_Toc83389369"/>
       <w:r>
         <w:t>Command Line</w:t>
       </w:r>
-      <w:bookmarkEnd w:id="27"/>
+      <w:bookmarkEnd w:id="28"/>
     </w:p>
     <w:p>
       <w:r>
@@ -9481,12 +9484,12 @@
       <w:pPr>
         <w:pStyle w:val="Heading1"/>
       </w:pPr>
-      <w:bookmarkStart w:id="28" w:name="_Toc83389370"/>
+      <w:bookmarkStart w:id="29" w:name="_Toc83389370"/>
       <w:proofErr w:type="spellStart"/>
       <w:r>
         <w:t>SyncPodcasts</w:t>
       </w:r>
-      <w:bookmarkEnd w:id="28"/>
+      <w:bookmarkEnd w:id="29"/>
       <w:proofErr w:type="spellEnd"/>
     </w:p>
     <w:p>
@@ -9503,11 +9506,11 @@
       <w:pPr>
         <w:pStyle w:val="Heading2"/>
       </w:pPr>
-      <w:bookmarkStart w:id="29" w:name="_Toc83389371"/>
+      <w:bookmarkStart w:id="30" w:name="_Toc83389371"/>
       <w:r>
         <w:t>Typical Usage</w:t>
       </w:r>
-      <w:bookmarkEnd w:id="29"/>
+      <w:bookmarkEnd w:id="30"/>
     </w:p>
     <w:p>
       <w:proofErr w:type="spellStart"/>
@@ -9523,11 +9526,11 @@
       <w:pPr>
         <w:pStyle w:val="Heading2"/>
       </w:pPr>
-      <w:bookmarkStart w:id="30" w:name="_Toc83389372"/>
+      <w:bookmarkStart w:id="31" w:name="_Toc83389372"/>
       <w:r>
         <w:t>Command Line</w:t>
       </w:r>
-      <w:bookmarkEnd w:id="30"/>
+      <w:bookmarkEnd w:id="31"/>
     </w:p>
     <w:p>
       <w:r>
@@ -9589,12 +9592,12 @@
       <w:pPr>
         <w:pStyle w:val="Heading1"/>
       </w:pPr>
-      <w:bookmarkStart w:id="31" w:name="_Toc83389373"/>
+      <w:bookmarkStart w:id="32" w:name="_Toc83389373"/>
       <w:proofErr w:type="spellStart"/>
       <w:r>
         <w:t>PurgePodcasts</w:t>
       </w:r>
-      <w:bookmarkEnd w:id="31"/>
+      <w:bookmarkEnd w:id="32"/>
       <w:proofErr w:type="spellEnd"/>
     </w:p>
     <w:p>
@@ -9617,11 +9620,11 @@
       <w:pPr>
         <w:pStyle w:val="Heading2"/>
       </w:pPr>
-      <w:bookmarkStart w:id="32" w:name="_Toc83389374"/>
+      <w:bookmarkStart w:id="33" w:name="_Toc83389374"/>
       <w:r>
         <w:t>Typical Usage</w:t>
       </w:r>
-      <w:bookmarkEnd w:id="32"/>
+      <w:bookmarkEnd w:id="33"/>
     </w:p>
     <w:p>
       <w:proofErr w:type="spellStart"/>
@@ -9652,11 +9655,11 @@
       <w:pPr>
         <w:pStyle w:val="Heading2"/>
       </w:pPr>
-      <w:bookmarkStart w:id="33" w:name="_Toc83389375"/>
+      <w:bookmarkStart w:id="34" w:name="_Toc83389375"/>
       <w:r>
         <w:t>Command Line</w:t>
       </w:r>
-      <w:bookmarkEnd w:id="33"/>
+      <w:bookmarkEnd w:id="34"/>
     </w:p>
     <w:p>
       <w:r>
@@ -9734,12 +9737,12 @@
       <w:pPr>
         <w:pStyle w:val="Heading1"/>
       </w:pPr>
-      <w:bookmarkStart w:id="34" w:name="_Toc83389376"/>
+      <w:bookmarkStart w:id="35" w:name="_Toc83389376"/>
       <w:proofErr w:type="spellStart"/>
       <w:r>
         <w:t>GeneratePlaylist</w:t>
       </w:r>
-      <w:bookmarkEnd w:id="34"/>
+      <w:bookmarkEnd w:id="35"/>
       <w:proofErr w:type="spellEnd"/>
     </w:p>
     <w:p>
@@ -9756,11 +9759,11 @@
       <w:pPr>
         <w:pStyle w:val="Heading2"/>
       </w:pPr>
-      <w:bookmarkStart w:id="35" w:name="_Toc83389377"/>
+      <w:bookmarkStart w:id="36" w:name="_Toc83389377"/>
       <w:r>
         <w:t>Typical Usage</w:t>
       </w:r>
-      <w:bookmarkEnd w:id="35"/>
+      <w:bookmarkEnd w:id="36"/>
     </w:p>
     <w:p>
       <w:proofErr w:type="spellStart"/>
@@ -9776,11 +9779,11 @@
       <w:pPr>
         <w:pStyle w:val="Heading2"/>
       </w:pPr>
-      <w:bookmarkStart w:id="36" w:name="_Toc83389378"/>
+      <w:bookmarkStart w:id="37" w:name="_Toc83389378"/>
       <w:r>
         <w:t>Command Line</w:t>
       </w:r>
-      <w:bookmarkEnd w:id="36"/>
+      <w:bookmarkEnd w:id="37"/>
     </w:p>
     <w:p>
       <w:r>
@@ -9869,12 +9872,12 @@
       <w:pPr>
         <w:pStyle w:val="Heading1"/>
       </w:pPr>
-      <w:bookmarkStart w:id="37" w:name="_Toc83389379"/>
+      <w:bookmarkStart w:id="38" w:name="_Toc83389379"/>
       <w:r>
         <w:lastRenderedPageBreak/>
         <w:t>Using the utilities</w:t>
       </w:r>
-      <w:bookmarkEnd w:id="37"/>
+      <w:bookmarkEnd w:id="38"/>
     </w:p>
     <w:p>
       <w:r>
@@ -9885,13 +9888,13 @@
       <w:pPr>
         <w:pStyle w:val="Heading2"/>
       </w:pPr>
-      <w:bookmarkStart w:id="38" w:name="_Ref312421286"/>
-      <w:bookmarkStart w:id="39" w:name="_Toc83389380"/>
+      <w:bookmarkStart w:id="39" w:name="_Ref312421286"/>
+      <w:bookmarkStart w:id="40" w:name="_Toc83389380"/>
       <w:r>
         <w:t>Downloading to a PC and then synchronising to a device</w:t>
       </w:r>
-      <w:bookmarkEnd w:id="38"/>
       <w:bookmarkEnd w:id="39"/>
+      <w:bookmarkEnd w:id="40"/>
     </w:p>
     <w:p>
       <w:r>
@@ -9902,13 +9905,13 @@
       <w:pPr>
         <w:pStyle w:val="Heading3"/>
       </w:pPr>
-      <w:bookmarkStart w:id="40" w:name="_Ref312421367"/>
-      <w:bookmarkStart w:id="41" w:name="_Toc83389381"/>
+      <w:bookmarkStart w:id="41" w:name="_Ref312421367"/>
+      <w:bookmarkStart w:id="42" w:name="_Toc83389381"/>
       <w:r>
         <w:t>Setting up</w:t>
       </w:r>
-      <w:bookmarkEnd w:id="40"/>
       <w:bookmarkEnd w:id="41"/>
+      <w:bookmarkEnd w:id="42"/>
     </w:p>
     <w:p>
       <w:r>
@@ -9998,11 +10001,11 @@
       <w:pPr>
         <w:pStyle w:val="Heading3"/>
       </w:pPr>
-      <w:bookmarkStart w:id="42" w:name="_Toc83389382"/>
+      <w:bookmarkStart w:id="43" w:name="_Toc83389382"/>
       <w:r>
         <w:t>Key elements in the control file</w:t>
       </w:r>
-      <w:bookmarkEnd w:id="42"/>
+      <w:bookmarkEnd w:id="43"/>
     </w:p>
     <w:p>
       <w:r>
@@ -10662,11 +10665,11 @@
       <w:pPr>
         <w:pStyle w:val="Heading3"/>
       </w:pPr>
-      <w:bookmarkStart w:id="43" w:name="_Toc83389383"/>
+      <w:bookmarkStart w:id="44" w:name="_Toc83389383"/>
       <w:r>
         <w:t>Workflow</w:t>
       </w:r>
-      <w:bookmarkEnd w:id="43"/>
+      <w:bookmarkEnd w:id="44"/>
     </w:p>
     <w:p>
       <w:r>
@@ -10761,11 +10764,11 @@
       <w:pPr>
         <w:pStyle w:val="Heading2"/>
       </w:pPr>
-      <w:bookmarkStart w:id="44" w:name="_Toc83389384"/>
+      <w:bookmarkStart w:id="45" w:name="_Toc83389384"/>
       <w:r>
         <w:t>Downloading to a PC and then synchronising to a device – alternative strategy</w:t>
       </w:r>
-      <w:bookmarkEnd w:id="44"/>
+      <w:bookmarkEnd w:id="45"/>
     </w:p>
     <w:p>
       <w:r>
@@ -10794,11 +10797,11 @@
       <w:pPr>
         <w:pStyle w:val="Heading3"/>
       </w:pPr>
-      <w:bookmarkStart w:id="45" w:name="_Toc83389385"/>
+      <w:bookmarkStart w:id="46" w:name="_Toc83389385"/>
       <w:r>
         <w:t>Setting up</w:t>
       </w:r>
-      <w:bookmarkEnd w:id="45"/>
+      <w:bookmarkEnd w:id="46"/>
     </w:p>
     <w:p>
       <w:r>
@@ -10827,11 +10830,11 @@
       <w:pPr>
         <w:pStyle w:val="Heading3"/>
       </w:pPr>
-      <w:bookmarkStart w:id="46" w:name="_Toc83389386"/>
+      <w:bookmarkStart w:id="47" w:name="_Toc83389386"/>
       <w:r>
         <w:t>Key elements in the control file</w:t>
       </w:r>
-      <w:bookmarkEnd w:id="46"/>
+      <w:bookmarkEnd w:id="47"/>
     </w:p>
     <w:p>
       <w:r>
@@ -11172,11 +11175,11 @@
       <w:pPr>
         <w:pStyle w:val="Heading3"/>
       </w:pPr>
-      <w:bookmarkStart w:id="47" w:name="_Toc83389387"/>
+      <w:bookmarkStart w:id="48" w:name="_Toc83389387"/>
       <w:r>
         <w:t>Workflow</w:t>
       </w:r>
-      <w:bookmarkEnd w:id="47"/>
+      <w:bookmarkEnd w:id="48"/>
     </w:p>
     <w:p>
       <w:r>
@@ -11239,14 +11242,14 @@
       <w:pPr>
         <w:pStyle w:val="Heading2"/>
       </w:pPr>
-      <w:bookmarkStart w:id="48" w:name="_Toc83389388"/>
+      <w:bookmarkStart w:id="49" w:name="_Toc83389388"/>
       <w:r>
         <w:t xml:space="preserve">Download directly to a flash drive or </w:t>
       </w:r>
       <w:r>
         <w:t>media player</w:t>
       </w:r>
-      <w:bookmarkEnd w:id="48"/>
+      <w:bookmarkEnd w:id="49"/>
     </w:p>
     <w:p>
       <w:r>
@@ -11257,11 +11260,11 @@
       <w:pPr>
         <w:pStyle w:val="Heading3"/>
       </w:pPr>
-      <w:bookmarkStart w:id="49" w:name="_Toc83389389"/>
+      <w:bookmarkStart w:id="50" w:name="_Toc83389389"/>
       <w:r>
         <w:t>Setting up</w:t>
       </w:r>
-      <w:bookmarkEnd w:id="49"/>
+      <w:bookmarkEnd w:id="50"/>
     </w:p>
     <w:p>
       <w:r>
@@ -11291,11 +11294,11 @@
       <w:pPr>
         <w:pStyle w:val="Heading3"/>
       </w:pPr>
-      <w:bookmarkStart w:id="50" w:name="_Toc83389390"/>
+      <w:bookmarkStart w:id="51" w:name="_Toc83389390"/>
       <w:r>
         <w:t>Key elements in the control file</w:t>
       </w:r>
-      <w:bookmarkEnd w:id="50"/>
+      <w:bookmarkEnd w:id="51"/>
     </w:p>
     <w:p>
       <w:r>
@@ -11697,11 +11700,11 @@
       <w:pPr>
         <w:pStyle w:val="Heading3"/>
       </w:pPr>
-      <w:bookmarkStart w:id="51" w:name="_Toc83389391"/>
+      <w:bookmarkStart w:id="52" w:name="_Toc83389391"/>
       <w:r>
         <w:t>Workflow</w:t>
       </w:r>
-      <w:bookmarkEnd w:id="51"/>
+      <w:bookmarkEnd w:id="52"/>
     </w:p>
     <w:p>
       <w:r>
@@ -11764,11 +11767,11 @@
       <w:pPr>
         <w:pStyle w:val="Heading1"/>
       </w:pPr>
-      <w:bookmarkStart w:id="52" w:name="_Toc83389392"/>
+      <w:bookmarkStart w:id="53" w:name="_Toc83389392"/>
       <w:r>
         <w:t>Control File Format</w:t>
       </w:r>
-      <w:bookmarkEnd w:id="52"/>
+      <w:bookmarkEnd w:id="53"/>
     </w:p>
     <w:p>
       <w:r>
@@ -11787,11 +11790,11 @@
       <w:pPr>
         <w:pStyle w:val="Heading2"/>
       </w:pPr>
-      <w:bookmarkStart w:id="53" w:name="_Toc83389393"/>
+      <w:bookmarkStart w:id="54" w:name="_Toc83389393"/>
       <w:r>
         <w:t>Example Control File</w:t>
       </w:r>
-      <w:bookmarkEnd w:id="53"/>
+      <w:bookmarkEnd w:id="54"/>
     </w:p>
     <w:p>
       <w:r>
@@ -12031,8 +12034,6 @@
       <w:r>
         <w:t xml:space="preserve">        &lt;maximumNumberOfDownloadedItems&gt;5&lt;/maximumNumberOfDownloadedItems&gt;</w:t>
       </w:r>
-      <w:bookmarkStart w:id="54" w:name="_GoBack"/>
-      <w:bookmarkEnd w:id="54"/>
     </w:p>
     <w:p>
       <w:pPr>
@@ -14159,22 +14160,7 @@
     </w:p>
     <w:p>
       <w:r>
-        <w:t xml:space="preserve">This element can be used to throttle the number of </w:t>
-      </w:r>
-      <w:r>
-        <w:t>items that are synced</w:t>
-      </w:r>
-      <w:r>
-        <w:t xml:space="preserve">, to throttle the number of items </w:t>
-      </w:r>
-      <w:r>
-        <w:t xml:space="preserve">downloaded </w:t>
-      </w:r>
-      <w:r>
-        <w:t xml:space="preserve">use </w:t>
-      </w:r>
-      <w:r>
-        <w:t>feed/</w:t>
+        <w:t>This element can be used to throttle the number of items that are synced, to throttle the number of items downloaded use feed/</w:t>
       </w:r>
       <w:proofErr w:type="spellStart"/>
       <w:r>
@@ -14185,13 +14171,7 @@
         <w:t xml:space="preserve"> </w:t>
       </w:r>
       <w:r>
-        <w:t xml:space="preserve">(see </w:t>
-      </w:r>
-      <w:r>
-        <w:t>above</w:t>
-      </w:r>
-      <w:r>
-        <w:t>)</w:t>
+        <w:t>(see above)</w:t>
       </w:r>
     </w:p>
     <w:p>
@@ -14527,6 +14507,7 @@
         <w:docPartUnique/>
       </w:docPartObj>
     </w:sdtPr>
+    <w:sdtEndPr/>
     <w:sdtContent>
       <w:sdt>
         <w:sdtPr>
@@ -14536,6 +14517,7 @@
             <w:docPartUnique/>
           </w:docPartObj>
         </w:sdtPr>
+        <w:sdtEndPr/>
         <w:sdtContent>
           <w:p>
             <w:pPr>
@@ -14572,7 +14554,7 @@
                 <w:b/>
                 <w:noProof/>
               </w:rPr>
-              <w:t>2</w:t>
+              <w:t>24</w:t>
             </w:r>
             <w:r>
               <w:rPr>
@@ -17643,7 +17625,7 @@
 </file>
 
 <file path=customXml/itemProps2.xml><?xml version="1.0" encoding="utf-8"?>
-<ds:datastoreItem xmlns:ds="http://schemas.openxmlformats.org/officeDocument/2006/customXml" ds:itemID="{9F2B4C07-487F-4C5C-930A-B9BB40C80099}">
+<ds:datastoreItem xmlns:ds="http://schemas.openxmlformats.org/officeDocument/2006/customXml" ds:itemID="{8B739442-44D4-40C4-A4DD-A48A4BF9E7DF}">
   <ds:schemaRefs>
     <ds:schemaRef ds:uri="http://schemas.openxmlformats.org/officeDocument/2006/bibliography"/>
   </ds:schemaRefs>

</xml_diff>